<commit_message>
Updates reflecting StateChat and FTA
</commit_message>
<xml_diff>
--- a/Alex Hendel Resume February 2025.docx
+++ b/Alex Hendel Resume February 2025.docx
@@ -65,7 +65,7 @@
           <w:sz w:val="22"/>
           <w:szCs w:val="22"/>
         </w:rPr>
-        <w:t>20010</w:t>
+        <w:t>2009</w:t>
       </w:r>
       <w:r>
         <w:rPr>
@@ -114,7 +114,31 @@
           <w:sz w:val="22"/>
           <w:szCs w:val="22"/>
         </w:rPr>
-        <w:t>alexhendel@gmail.com</w:t>
+        <w:t>alexhendel@</w:t>
+      </w:r>
+      <w:r>
+        <w:rPr>
+          <w:rFonts w:ascii="Garamond" w:eastAsia="Garamond" w:hAnsi="Garamond" w:cs="Garamond"/>
+          <w:sz w:val="22"/>
+          <w:szCs w:val="22"/>
+        </w:rPr>
+        <w:t>proton</w:t>
+      </w:r>
+      <w:r>
+        <w:rPr>
+          <w:rFonts w:ascii="Garamond" w:eastAsia="Garamond" w:hAnsi="Garamond" w:cs="Garamond"/>
+          <w:sz w:val="22"/>
+          <w:szCs w:val="22"/>
+        </w:rPr>
+        <w:t>.</w:t>
+      </w:r>
+      <w:r>
+        <w:rPr>
+          <w:rFonts w:ascii="Garamond" w:eastAsia="Garamond" w:hAnsi="Garamond" w:cs="Garamond"/>
+          <w:sz w:val="22"/>
+          <w:szCs w:val="22"/>
+        </w:rPr>
+        <w:t>me</w:t>
       </w:r>
     </w:p>
     <w:p>
@@ -175,7 +199,7 @@
               </wp:anchor>
             </w:drawing>
           </mc:Choice>
-          <mc:Fallback xmlns:sl="http://schemas.openxmlformats.org/schemaLibrary/2006/main" xmlns:a="http://schemas.openxmlformats.org/drawingml/2006/main" xmlns:pic="http://schemas.openxmlformats.org/drawingml/2006/picture" xmlns:c="http://schemas.openxmlformats.org/drawingml/2006/chart" xmlns:lc="http://schemas.openxmlformats.org/drawingml/2006/lockedCanvas" xmlns:dgm="http://schemas.openxmlformats.org/drawingml/2006/diagram">
+          <mc:Fallback xmlns:dgm="http://schemas.openxmlformats.org/drawingml/2006/diagram" xmlns:lc="http://schemas.openxmlformats.org/drawingml/2006/lockedCanvas" xmlns:c="http://schemas.openxmlformats.org/drawingml/2006/chart" xmlns:pic="http://schemas.openxmlformats.org/drawingml/2006/picture" xmlns:a="http://schemas.openxmlformats.org/drawingml/2006/main" xmlns:sl="http://schemas.openxmlformats.org/schemaLibrary/2006/main">
             <w:drawing>
               <wp:anchor allowOverlap="1" behindDoc="0" distB="0" distT="0" distL="114300" distR="114300" hidden="0" layoutInCell="1" locked="0" relativeHeight="0" simplePos="0">
                 <wp:simplePos x="0" y="0"/>
@@ -245,20 +269,33 @@
       <w:pPr>
         <w:rPr>
           <w:rFonts w:ascii="Garamond" w:eastAsia="Garamond" w:hAnsi="Garamond" w:cs="Garamond"/>
-          <w:i/>
-          <w:iCs/>
-          <w:sz w:val="22"/>
-          <w:szCs w:val="22"/>
-        </w:rPr>
-      </w:pPr>
-      <w:r>
-        <w:rPr>
-          <w:rFonts w:ascii="Garamond" w:eastAsia="Garamond" w:hAnsi="Garamond" w:cs="Garamond"/>
           <w:b/>
-          <w:sz w:val="22"/>
-          <w:szCs w:val="22"/>
-        </w:rPr>
-        <w:t xml:space="preserve">Deloitte Consulting, </w:t>
+          <w:bCs/>
+          <w:i/>
+          <w:iCs/>
+          <w:sz w:val="22"/>
+          <w:szCs w:val="22"/>
+        </w:rPr>
+      </w:pPr>
+      <w:r>
+        <w:rPr>
+          <w:rFonts w:ascii="Garamond" w:eastAsia="Garamond" w:hAnsi="Garamond" w:cs="Garamond"/>
+          <w:b/>
+          <w:sz w:val="22"/>
+          <w:szCs w:val="22"/>
+        </w:rPr>
+        <w:t xml:space="preserve">Federal Transit Administration, </w:t>
+      </w:r>
+      <w:r>
+        <w:rPr>
+          <w:rFonts w:ascii="Garamond" w:eastAsia="Garamond" w:hAnsi="Garamond" w:cs="Garamond"/>
+          <w:bCs/>
+          <w:i/>
+          <w:iCs/>
+          <w:sz w:val="22"/>
+          <w:szCs w:val="22"/>
+        </w:rPr>
+        <w:t xml:space="preserve">Lead </w:t>
       </w:r>
       <w:r>
         <w:rPr>
@@ -300,75 +337,40 @@
           <w:sz w:val="22"/>
           <w:szCs w:val="22"/>
         </w:rPr>
+        <w:t xml:space="preserve"> </w:t>
+      </w:r>
+      <w:r>
+        <w:rPr>
+          <w:rFonts w:ascii="Garamond" w:eastAsia="Garamond" w:hAnsi="Garamond" w:cs="Garamond"/>
+          <w:sz w:val="22"/>
+          <w:szCs w:val="22"/>
+        </w:rPr>
         <w:tab/>
-      </w:r>
-      <w:r>
-        <w:rPr>
-          <w:rFonts w:ascii="Garamond" w:eastAsia="Garamond" w:hAnsi="Garamond" w:cs="Garamond"/>
-          <w:sz w:val="22"/>
-          <w:szCs w:val="22"/>
-        </w:rPr>
-        <w:tab/>
-      </w:r>
-      <w:r>
-        <w:rPr>
-          <w:rFonts w:ascii="Garamond" w:eastAsia="Garamond" w:hAnsi="Garamond" w:cs="Garamond"/>
-          <w:sz w:val="22"/>
-          <w:szCs w:val="22"/>
-        </w:rPr>
-        <w:tab/>
-      </w:r>
-      <w:r>
-        <w:rPr>
-          <w:rFonts w:ascii="Garamond" w:eastAsia="Garamond" w:hAnsi="Garamond" w:cs="Garamond"/>
-          <w:sz w:val="22"/>
-          <w:szCs w:val="22"/>
-        </w:rPr>
-        <w:t xml:space="preserve">          </w:t>
-      </w:r>
-      <w:r>
-        <w:rPr>
-          <w:rFonts w:ascii="Garamond" w:eastAsia="Garamond" w:hAnsi="Garamond" w:cs="Garamond"/>
-          <w:i/>
-          <w:iCs/>
-          <w:sz w:val="22"/>
-          <w:szCs w:val="22"/>
-        </w:rPr>
-        <w:t>[40</w:t>
-      </w:r>
-      <w:r>
-        <w:rPr>
-          <w:rFonts w:ascii="Garamond" w:eastAsia="Garamond" w:hAnsi="Garamond" w:cs="Garamond"/>
-          <w:i/>
-          <w:iCs/>
-          <w:sz w:val="22"/>
-          <w:szCs w:val="22"/>
-        </w:rPr>
-        <w:t>+</w:t>
-      </w:r>
-      <w:r>
-        <w:rPr>
-          <w:rFonts w:ascii="Garamond" w:eastAsia="Garamond" w:hAnsi="Garamond" w:cs="Garamond"/>
-          <w:i/>
-          <w:iCs/>
-          <w:sz w:val="22"/>
-          <w:szCs w:val="22"/>
-        </w:rPr>
-        <w:t xml:space="preserve"> Hours / Week]</w:t>
-      </w:r>
-      <w:r>
-        <w:rPr>
-          <w:rFonts w:ascii="Garamond" w:eastAsia="Garamond" w:hAnsi="Garamond" w:cs="Garamond"/>
-          <w:i/>
-          <w:iCs/>
-          <w:sz w:val="22"/>
-          <w:szCs w:val="22"/>
-        </w:rPr>
         <w:t xml:space="preserve"> </w:t>
       </w:r>
       <w:r>
         <w:rPr>
           <w:rFonts w:ascii="Garamond" w:eastAsia="Garamond" w:hAnsi="Garamond" w:cs="Garamond"/>
+          <w:i/>
+          <w:iCs/>
+          <w:sz w:val="22"/>
+          <w:szCs w:val="22"/>
+        </w:rPr>
+        <w:t>[40 Hours / Week]</w:t>
+      </w:r>
+      <w:r>
+        <w:rPr>
+          <w:rFonts w:ascii="Garamond" w:eastAsia="Garamond" w:hAnsi="Garamond" w:cs="Garamond"/>
+          <w:i/>
+          <w:iCs/>
+          <w:sz w:val="22"/>
+          <w:szCs w:val="22"/>
+        </w:rPr>
+        <w:t xml:space="preserve"> </w:t>
+      </w:r>
+      <w:r>
+        <w:rPr>
+          <w:rFonts w:ascii="Garamond" w:eastAsia="Garamond" w:hAnsi="Garamond" w:cs="Garamond"/>
           <w:b/>
           <w:bCs/>
           <w:i/>
@@ -376,14 +378,413 @@
           <w:sz w:val="22"/>
           <w:szCs w:val="22"/>
         </w:rPr>
-        <w:t>October 2020 – Present</w:t>
+        <w:t>January</w:t>
+      </w:r>
+      <w:r>
+        <w:rPr>
+          <w:rFonts w:ascii="Garamond" w:eastAsia="Garamond" w:hAnsi="Garamond" w:cs="Garamond"/>
+          <w:b/>
+          <w:bCs/>
+          <w:i/>
+          <w:iCs/>
+          <w:sz w:val="22"/>
+          <w:szCs w:val="22"/>
+        </w:rPr>
+        <w:t xml:space="preserve"> 202</w:t>
+      </w:r>
+      <w:r>
+        <w:rPr>
+          <w:rFonts w:ascii="Garamond" w:eastAsia="Garamond" w:hAnsi="Garamond" w:cs="Garamond"/>
+          <w:b/>
+          <w:bCs/>
+          <w:i/>
+          <w:iCs/>
+          <w:sz w:val="22"/>
+          <w:szCs w:val="22"/>
+        </w:rPr>
+        <w:t>5</w:t>
+      </w:r>
+      <w:r>
+        <w:rPr>
+          <w:rFonts w:ascii="Garamond" w:eastAsia="Garamond" w:hAnsi="Garamond" w:cs="Garamond"/>
+          <w:b/>
+          <w:bCs/>
+          <w:i/>
+          <w:iCs/>
+          <w:sz w:val="22"/>
+          <w:szCs w:val="22"/>
+        </w:rPr>
+        <w:t xml:space="preserve"> – </w:t>
+      </w:r>
+      <w:r>
+        <w:rPr>
+          <w:rFonts w:ascii="Garamond" w:eastAsia="Garamond" w:hAnsi="Garamond" w:cs="Garamond"/>
+          <w:b/>
+          <w:bCs/>
+          <w:i/>
+          <w:iCs/>
+          <w:sz w:val="22"/>
+          <w:szCs w:val="22"/>
+        </w:rPr>
+        <w:t>February</w:t>
+      </w:r>
+      <w:r>
+        <w:rPr>
+          <w:rFonts w:ascii="Garamond" w:eastAsia="Garamond" w:hAnsi="Garamond" w:cs="Garamond"/>
+          <w:b/>
+          <w:bCs/>
+          <w:i/>
+          <w:iCs/>
+          <w:sz w:val="22"/>
+          <w:szCs w:val="22"/>
+        </w:rPr>
+        <w:t xml:space="preserve"> 2025</w:t>
       </w:r>
     </w:p>
     <w:p>
       <w:pPr>
         <w:rPr>
           <w:rFonts w:ascii="Garamond" w:eastAsia="Garamond" w:hAnsi="Garamond" w:cs="Garamond"/>
+          <w:sz w:val="22"/>
+          <w:szCs w:val="22"/>
+        </w:rPr>
+      </w:pPr>
+      <w:r>
+        <w:rPr>
+          <w:rFonts w:ascii="Garamond" w:eastAsia="Garamond" w:hAnsi="Garamond" w:cs="Garamond"/>
+          <w:sz w:val="22"/>
+          <w:szCs w:val="22"/>
+        </w:rPr>
+        <w:t>Helped to stand up the Office of the Chief Data Officer, a new office at FTA</w:t>
+      </w:r>
+      <w:r>
+        <w:rPr>
+          <w:rFonts w:ascii="Garamond" w:eastAsia="Garamond" w:hAnsi="Garamond" w:cs="Garamond"/>
+          <w:sz w:val="22"/>
+          <w:szCs w:val="22"/>
+        </w:rPr>
+        <w:t>, where I:</w:t>
+      </w:r>
+    </w:p>
+    <w:p>
+      <w:pPr>
+        <w:pStyle w:val="ListParagraph"/>
+        <w:numPr>
+          <w:ilvl w:val="0"/>
+          <w:numId w:val="15"/>
+        </w:numPr>
+        <w:rPr>
+          <w:rFonts w:ascii="Garamond" w:eastAsia="Garamond" w:hAnsi="Garamond" w:cs="Garamond"/>
+          <w:sz w:val="22"/>
+          <w:szCs w:val="22"/>
+        </w:rPr>
+      </w:pPr>
+      <w:r>
+        <w:rPr>
+          <w:rFonts w:ascii="Garamond" w:eastAsia="Garamond" w:hAnsi="Garamond" w:cs="Garamond"/>
+          <w:sz w:val="22"/>
+          <w:szCs w:val="22"/>
+        </w:rPr>
+        <w:t>Established AI Steering Committee</w:t>
+      </w:r>
+      <w:r>
+        <w:rPr>
+          <w:rFonts w:ascii="Garamond" w:eastAsia="Garamond" w:hAnsi="Garamond" w:cs="Garamond"/>
+          <w:sz w:val="22"/>
+          <w:szCs w:val="22"/>
+        </w:rPr>
+        <w:t xml:space="preserve"> </w:t>
+      </w:r>
+      <w:r>
+        <w:rPr>
+          <w:rFonts w:ascii="Garamond" w:eastAsia="Garamond" w:hAnsi="Garamond" w:cs="Garamond"/>
+          <w:sz w:val="22"/>
+          <w:szCs w:val="22"/>
+        </w:rPr>
+        <w:t xml:space="preserve">to govern </w:t>
+      </w:r>
+      <w:r>
+        <w:rPr>
+          <w:rFonts w:ascii="Garamond" w:eastAsia="Garamond" w:hAnsi="Garamond" w:cs="Garamond"/>
+          <w:sz w:val="22"/>
+          <w:szCs w:val="22"/>
+        </w:rPr>
+        <w:t>FTA’s</w:t>
+      </w:r>
+      <w:r>
+        <w:rPr>
+          <w:rFonts w:ascii="Garamond" w:eastAsia="Garamond" w:hAnsi="Garamond" w:cs="Garamond"/>
+          <w:sz w:val="22"/>
+          <w:szCs w:val="22"/>
+        </w:rPr>
+        <w:t xml:space="preserve"> approach to AI</w:t>
+      </w:r>
+      <w:r>
+        <w:rPr>
+          <w:rFonts w:ascii="Garamond" w:eastAsia="Garamond" w:hAnsi="Garamond" w:cs="Garamond"/>
+          <w:sz w:val="22"/>
+          <w:szCs w:val="22"/>
+        </w:rPr>
+        <w:t xml:space="preserve">, </w:t>
+      </w:r>
+      <w:r>
+        <w:rPr>
+          <w:rFonts w:ascii="Garamond" w:eastAsia="Garamond" w:hAnsi="Garamond" w:cs="Garamond"/>
+          <w:sz w:val="22"/>
+          <w:szCs w:val="22"/>
+        </w:rPr>
+        <w:t xml:space="preserve">to prioritize </w:t>
+      </w:r>
+      <w:r>
+        <w:rPr>
+          <w:rFonts w:ascii="Garamond" w:eastAsia="Garamond" w:hAnsi="Garamond" w:cs="Garamond"/>
+          <w:sz w:val="22"/>
+          <w:szCs w:val="22"/>
+        </w:rPr>
+        <w:t xml:space="preserve">specific projects, </w:t>
+      </w:r>
+      <w:r>
+        <w:rPr>
+          <w:rFonts w:ascii="Garamond" w:eastAsia="Garamond" w:hAnsi="Garamond" w:cs="Garamond"/>
+          <w:sz w:val="22"/>
+          <w:szCs w:val="22"/>
+        </w:rPr>
+        <w:t>and execute work</w:t>
+      </w:r>
+      <w:r>
+        <w:rPr>
+          <w:rFonts w:ascii="Garamond" w:eastAsia="Garamond" w:hAnsi="Garamond" w:cs="Garamond"/>
+          <w:sz w:val="22"/>
+          <w:szCs w:val="22"/>
+        </w:rPr>
+        <w:t>.</w:t>
+      </w:r>
+    </w:p>
+    <w:p>
+      <w:pPr>
+        <w:pStyle w:val="ListParagraph"/>
+        <w:numPr>
+          <w:ilvl w:val="0"/>
+          <w:numId w:val="15"/>
+        </w:numPr>
+        <w:rPr>
+          <w:rFonts w:ascii="Garamond" w:eastAsia="Garamond" w:hAnsi="Garamond" w:cs="Garamond"/>
+          <w:sz w:val="22"/>
+          <w:szCs w:val="22"/>
+        </w:rPr>
+      </w:pPr>
+      <w:r>
+        <w:rPr>
+          <w:rFonts w:ascii="Garamond" w:eastAsia="Garamond" w:hAnsi="Garamond" w:cs="Garamond"/>
+          <w:sz w:val="22"/>
+          <w:szCs w:val="22"/>
+        </w:rPr>
+        <w:t>Set up norms and processes for a team of developers, including regular code reviews, Jira and GitHub usage frameworks, code styling, and security considerations.</w:t>
+      </w:r>
+    </w:p>
+    <w:p>
+      <w:pPr>
+        <w:pStyle w:val="ListParagraph"/>
+        <w:numPr>
+          <w:ilvl w:val="0"/>
+          <w:numId w:val="15"/>
+        </w:numPr>
+        <w:rPr>
+          <w:rFonts w:ascii="Garamond" w:eastAsia="Garamond" w:hAnsi="Garamond" w:cs="Garamond"/>
+          <w:sz w:val="22"/>
+          <w:szCs w:val="22"/>
+        </w:rPr>
+      </w:pPr>
+      <w:r>
+        <w:rPr>
+          <w:rFonts w:ascii="Garamond" w:eastAsia="Garamond" w:hAnsi="Garamond" w:cs="Garamond"/>
+          <w:sz w:val="22"/>
+          <w:szCs w:val="22"/>
+        </w:rPr>
+        <w:t>Worked with regional offices to develop a standardized approach to review</w:t>
+      </w:r>
+      <w:r>
+        <w:rPr>
+          <w:rFonts w:ascii="Garamond" w:eastAsia="Garamond" w:hAnsi="Garamond" w:cs="Garamond"/>
+          <w:sz w:val="22"/>
+          <w:szCs w:val="22"/>
+        </w:rPr>
+        <w:t>ing</w:t>
+      </w:r>
+      <w:r>
+        <w:rPr>
+          <w:rFonts w:ascii="Garamond" w:eastAsia="Garamond" w:hAnsi="Garamond" w:cs="Garamond"/>
+          <w:sz w:val="22"/>
+          <w:szCs w:val="22"/>
+        </w:rPr>
+        <w:t xml:space="preserve"> a common report style for errors, saving up to 90% review time (MVP developed)</w:t>
+      </w:r>
+    </w:p>
+    <w:p>
+      <w:pPr>
+        <w:rPr>
+          <w:rFonts w:ascii="Garamond" w:eastAsia="Garamond" w:hAnsi="Garamond" w:cs="Garamond"/>
           <w:b/>
+          <w:sz w:val="22"/>
+          <w:szCs w:val="22"/>
+        </w:rPr>
+      </w:pPr>
+    </w:p>
+    <w:p>
+      <w:pPr>
+        <w:rPr>
+          <w:rFonts w:ascii="Garamond" w:eastAsia="Garamond" w:hAnsi="Garamond" w:cs="Garamond"/>
+          <w:i/>
+          <w:iCs/>
+          <w:sz w:val="22"/>
+          <w:szCs w:val="22"/>
+        </w:rPr>
+      </w:pPr>
+      <w:r>
+        <w:rPr>
+          <w:rFonts w:ascii="Garamond" w:eastAsia="Garamond" w:hAnsi="Garamond" w:cs="Garamond"/>
+          <w:b/>
+          <w:sz w:val="22"/>
+          <w:szCs w:val="22"/>
+        </w:rPr>
+        <w:t xml:space="preserve">Deloitte Consulting, </w:t>
+      </w:r>
+      <w:r>
+        <w:rPr>
+          <w:rFonts w:ascii="Garamond" w:eastAsia="Garamond" w:hAnsi="Garamond" w:cs="Garamond"/>
+          <w:i/>
+          <w:sz w:val="22"/>
+          <w:szCs w:val="22"/>
+        </w:rPr>
+        <w:t>Data Scientist</w:t>
+      </w:r>
+      <w:r>
+        <w:rPr>
+          <w:rFonts w:ascii="Garamond" w:eastAsia="Garamond" w:hAnsi="Garamond" w:cs="Garamond"/>
+          <w:sz w:val="22"/>
+          <w:szCs w:val="22"/>
+        </w:rPr>
+        <w:t>,</w:t>
+      </w:r>
+      <w:r>
+        <w:rPr>
+          <w:rFonts w:ascii="Garamond" w:eastAsia="Garamond" w:hAnsi="Garamond" w:cs="Garamond"/>
+          <w:b/>
+          <w:sz w:val="22"/>
+          <w:szCs w:val="22"/>
+        </w:rPr>
+        <w:t xml:space="preserve"> </w:t>
+      </w:r>
+      <w:r>
+        <w:rPr>
+          <w:rFonts w:ascii="Garamond" w:eastAsia="Garamond" w:hAnsi="Garamond" w:cs="Garamond"/>
+          <w:sz w:val="22"/>
+          <w:szCs w:val="22"/>
+        </w:rPr>
+        <w:t>Washington, D.C.</w:t>
+      </w:r>
+      <w:r>
+        <w:rPr>
+          <w:rFonts w:ascii="Garamond" w:eastAsia="Garamond" w:hAnsi="Garamond" w:cs="Garamond"/>
+          <w:sz w:val="22"/>
+          <w:szCs w:val="22"/>
+        </w:rPr>
+        <w:tab/>
+      </w:r>
+      <w:r>
+        <w:rPr>
+          <w:rFonts w:ascii="Garamond" w:eastAsia="Garamond" w:hAnsi="Garamond" w:cs="Garamond"/>
+          <w:sz w:val="22"/>
+          <w:szCs w:val="22"/>
+        </w:rPr>
+        <w:tab/>
+      </w:r>
+      <w:r>
+        <w:rPr>
+          <w:rFonts w:ascii="Garamond" w:eastAsia="Garamond" w:hAnsi="Garamond" w:cs="Garamond"/>
+          <w:sz w:val="22"/>
+          <w:szCs w:val="22"/>
+        </w:rPr>
+        <w:tab/>
+      </w:r>
+      <w:r>
+        <w:rPr>
+          <w:rFonts w:ascii="Garamond" w:eastAsia="Garamond" w:hAnsi="Garamond" w:cs="Garamond"/>
+          <w:sz w:val="22"/>
+          <w:szCs w:val="22"/>
+        </w:rPr>
+        <w:t xml:space="preserve"> </w:t>
+      </w:r>
+      <w:r>
+        <w:rPr>
+          <w:rFonts w:ascii="Garamond" w:eastAsia="Garamond" w:hAnsi="Garamond" w:cs="Garamond"/>
+          <w:i/>
+          <w:iCs/>
+          <w:sz w:val="22"/>
+          <w:szCs w:val="22"/>
+        </w:rPr>
+        <w:t>[40</w:t>
+      </w:r>
+      <w:r>
+        <w:rPr>
+          <w:rFonts w:ascii="Garamond" w:eastAsia="Garamond" w:hAnsi="Garamond" w:cs="Garamond"/>
+          <w:i/>
+          <w:iCs/>
+          <w:sz w:val="22"/>
+          <w:szCs w:val="22"/>
+        </w:rPr>
+        <w:t>+</w:t>
+      </w:r>
+      <w:r>
+        <w:rPr>
+          <w:rFonts w:ascii="Garamond" w:eastAsia="Garamond" w:hAnsi="Garamond" w:cs="Garamond"/>
+          <w:i/>
+          <w:iCs/>
+          <w:sz w:val="22"/>
+          <w:szCs w:val="22"/>
+        </w:rPr>
+        <w:t xml:space="preserve"> Hours / Week]</w:t>
+      </w:r>
+      <w:r>
+        <w:rPr>
+          <w:rFonts w:ascii="Garamond" w:eastAsia="Garamond" w:hAnsi="Garamond" w:cs="Garamond"/>
+          <w:i/>
+          <w:iCs/>
+          <w:sz w:val="22"/>
+          <w:szCs w:val="22"/>
+        </w:rPr>
+        <w:t xml:space="preserve"> </w:t>
+      </w:r>
+      <w:r>
+        <w:rPr>
+          <w:rFonts w:ascii="Garamond" w:eastAsia="Garamond" w:hAnsi="Garamond" w:cs="Garamond"/>
+          <w:b/>
+          <w:bCs/>
+          <w:i/>
+          <w:iCs/>
+          <w:sz w:val="22"/>
+          <w:szCs w:val="22"/>
+        </w:rPr>
+        <w:t xml:space="preserve">October 2020 – </w:t>
+      </w:r>
+      <w:r>
+        <w:rPr>
+          <w:rFonts w:ascii="Garamond" w:eastAsia="Garamond" w:hAnsi="Garamond" w:cs="Garamond"/>
+          <w:b/>
+          <w:bCs/>
+          <w:i/>
+          <w:iCs/>
+          <w:sz w:val="22"/>
+          <w:szCs w:val="22"/>
+        </w:rPr>
+        <w:t>January 2025</w:t>
+      </w:r>
+    </w:p>
+    <w:p>
+      <w:pPr>
+        <w:rPr>
+          <w:rFonts w:ascii="Garamond" w:eastAsia="Garamond" w:hAnsi="Garamond" w:cs="Garamond"/>
+          <w:b/>
           <w:i/>
           <w:iCs/>
           <w:sz w:val="22"/>
@@ -410,7 +811,7 @@
           <w:sz w:val="22"/>
           <w:szCs w:val="22"/>
         </w:rPr>
-        <w:t xml:space="preserve"> [Active Secret Clearance]</w:t>
+        <w:t xml:space="preserve"> [Secret Clearance]</w:t>
       </w:r>
       <w:r>
         <w:rPr>
@@ -470,6 +871,17 @@
       <w:r>
         <w:rPr>
           <w:rFonts w:ascii="Garamond" w:eastAsia="Garamond" w:hAnsi="Garamond" w:cs="Garamond"/>
+          <w:bCs/>
+          <w:i/>
+          <w:iCs/>
+          <w:sz w:val="22"/>
+          <w:szCs w:val="22"/>
+        </w:rPr>
+        <w:t xml:space="preserve">    </w:t>
+      </w:r>
+      <w:r>
+        <w:rPr>
+          <w:rFonts w:ascii="Garamond" w:eastAsia="Garamond" w:hAnsi="Garamond" w:cs="Garamond"/>
           <w:b/>
           <w:i/>
           <w:iCs/>
@@ -500,7 +912,18 @@
           <w:sz w:val="22"/>
           <w:szCs w:val="22"/>
         </w:rPr>
-        <w:t xml:space="preserve"> Present</w:t>
+        <w:t xml:space="preserve"> </w:t>
+      </w:r>
+      <w:r>
+        <w:rPr>
+          <w:rFonts w:ascii="Garamond" w:eastAsia="Garamond" w:hAnsi="Garamond" w:cs="Garamond"/>
+          <w:b/>
+          <w:i/>
+          <w:iCs/>
+          <w:sz w:val="22"/>
+          <w:szCs w:val="22"/>
+        </w:rPr>
+        <w:t>January 2025</w:t>
       </w:r>
     </w:p>
     <w:p>
@@ -524,97 +947,72 @@
           <w:sz w:val="22"/>
           <w:szCs w:val="22"/>
         </w:rPr>
-        <w:t xml:space="preserve">AI for Records Modernization Data Campaign: </w:t>
-      </w:r>
-      <w:r>
-        <w:rPr>
-          <w:rFonts w:ascii="Garamond" w:eastAsia="Garamond" w:hAnsi="Garamond" w:cs="Garamond"/>
-          <w:bCs/>
-          <w:sz w:val="22"/>
-          <w:szCs w:val="22"/>
-        </w:rPr>
-        <w:t>Currently develo</w:t>
-      </w:r>
-      <w:r>
-        <w:rPr>
-          <w:rFonts w:ascii="Garamond" w:eastAsia="Garamond" w:hAnsi="Garamond" w:cs="Garamond"/>
-          <w:bCs/>
-          <w:sz w:val="22"/>
-          <w:szCs w:val="22"/>
-        </w:rPr>
-        <w:t>ping</w:t>
-      </w:r>
-      <w:r>
-        <w:rPr>
-          <w:rFonts w:ascii="Garamond" w:eastAsia="Garamond" w:hAnsi="Garamond" w:cs="Garamond"/>
-          <w:bCs/>
-          <w:sz w:val="22"/>
-          <w:szCs w:val="22"/>
-        </w:rPr>
-        <w:t xml:space="preserve"> AI solutions for a six-month</w:t>
-      </w:r>
-      <w:r>
-        <w:rPr>
-          <w:rFonts w:ascii="Garamond" w:eastAsia="Garamond" w:hAnsi="Garamond" w:cs="Garamond"/>
-          <w:bCs/>
-          <w:sz w:val="22"/>
-          <w:szCs w:val="22"/>
-        </w:rPr>
-        <w:t xml:space="preserve"> </w:t>
-      </w:r>
-      <w:r>
-        <w:rPr>
-          <w:rFonts w:ascii="Garamond" w:eastAsia="Garamond" w:hAnsi="Garamond" w:cs="Garamond"/>
-          <w:bCs/>
-          <w:sz w:val="22"/>
-          <w:szCs w:val="22"/>
-        </w:rPr>
-        <w:t xml:space="preserve">enterprise-wide </w:t>
-      </w:r>
-      <w:r>
-        <w:rPr>
-          <w:rFonts w:ascii="Garamond" w:eastAsia="Garamond" w:hAnsi="Garamond" w:cs="Garamond"/>
-          <w:bCs/>
-          <w:sz w:val="22"/>
-          <w:szCs w:val="22"/>
-        </w:rPr>
-        <w:t xml:space="preserve">effort </w:t>
-      </w:r>
-      <w:r>
-        <w:rPr>
-          <w:rFonts w:ascii="Garamond" w:eastAsia="Garamond" w:hAnsi="Garamond" w:cs="Garamond"/>
-          <w:bCs/>
-          <w:sz w:val="22"/>
-          <w:szCs w:val="22"/>
-        </w:rPr>
-        <w:t xml:space="preserve">focused on </w:t>
-      </w:r>
-      <w:r>
-        <w:rPr>
-          <w:rFonts w:ascii="Garamond" w:eastAsia="Garamond" w:hAnsi="Garamond" w:cs="Garamond"/>
-          <w:bCs/>
-          <w:sz w:val="22"/>
-          <w:szCs w:val="22"/>
-        </w:rPr>
-        <w:t>records modernization led by the department’s Deputy Chief Data Officer</w:t>
-      </w:r>
-      <w:r>
-        <w:rPr>
-          <w:rFonts w:ascii="Garamond" w:eastAsia="Garamond" w:hAnsi="Garamond" w:cs="Garamond"/>
-          <w:bCs/>
-          <w:sz w:val="22"/>
-          <w:szCs w:val="22"/>
-        </w:rPr>
-        <w:t>.</w:t>
-      </w:r>
-      <w:r>
-        <w:rPr>
-          <w:rFonts w:ascii="Garamond" w:eastAsia="Garamond" w:hAnsi="Garamond" w:cs="Garamond"/>
-          <w:bCs/>
-          <w:sz w:val="22"/>
-          <w:szCs w:val="22"/>
-        </w:rPr>
-        <w:t xml:space="preserve"> </w:t>
+        <w:t xml:space="preserve">StateChat: </w:t>
+      </w:r>
+      <w:r>
+        <w:rPr>
+          <w:rFonts w:ascii="Garamond" w:eastAsia="Garamond" w:hAnsi="Garamond" w:cs="Garamond"/>
+          <w:bCs/>
+          <w:sz w:val="22"/>
+          <w:szCs w:val="22"/>
+        </w:rPr>
+        <w:t xml:space="preserve">supported the implementation of the State Department’s custom-built enterprise chatbot </w:t>
+      </w:r>
+      <w:r>
+        <w:rPr>
+          <w:rFonts w:ascii="Garamond" w:eastAsia="Garamond" w:hAnsi="Garamond" w:cs="Garamond"/>
+          <w:bCs/>
+          <w:sz w:val="22"/>
+          <w:szCs w:val="22"/>
+        </w:rPr>
+        <w:t xml:space="preserve">– </w:t>
+      </w:r>
+      <w:r>
+        <w:rPr>
+          <w:rFonts w:ascii="Garamond" w:eastAsia="Garamond" w:hAnsi="Garamond" w:cs="Garamond"/>
+          <w:bCs/>
+          <w:sz w:val="22"/>
+          <w:szCs w:val="22"/>
+        </w:rPr>
+        <w:t xml:space="preserve">the first of its kind in the federal government </w:t>
+      </w:r>
+      <w:r>
+        <w:rPr>
+          <w:rFonts w:ascii="Garamond" w:eastAsia="Garamond" w:hAnsi="Garamond" w:cs="Garamond"/>
+          <w:bCs/>
+          <w:sz w:val="22"/>
+          <w:szCs w:val="22"/>
+        </w:rPr>
+        <w:t>–</w:t>
+      </w:r>
+      <w:r>
+        <w:rPr>
+          <w:rFonts w:ascii="Garamond" w:eastAsia="Garamond" w:hAnsi="Garamond" w:cs="Garamond"/>
+          <w:bCs/>
+          <w:sz w:val="22"/>
+          <w:szCs w:val="22"/>
+        </w:rPr>
+        <w:t xml:space="preserve"> and led the creation of a suite of related </w:t>
+      </w:r>
+      <w:proofErr w:type="spellStart"/>
+      <w:r>
+        <w:rPr>
+          <w:rFonts w:ascii="Garamond" w:eastAsia="Garamond" w:hAnsi="Garamond" w:cs="Garamond"/>
+          <w:bCs/>
+          <w:sz w:val="22"/>
+          <w:szCs w:val="22"/>
+        </w:rPr>
+        <w:t>genAI</w:t>
+      </w:r>
+      <w:proofErr w:type="spellEnd"/>
+      <w:r>
+        <w:rPr>
+          <w:rFonts w:ascii="Garamond" w:eastAsia="Garamond" w:hAnsi="Garamond" w:cs="Garamond"/>
+          <w:bCs/>
+          <w:sz w:val="22"/>
+          <w:szCs w:val="22"/>
+        </w:rPr>
+        <w:t xml:space="preserve"> tools.</w:t>
       </w:r>
     </w:p>
     <w:p>
@@ -638,90 +1036,97 @@
           <w:sz w:val="22"/>
           <w:szCs w:val="22"/>
         </w:rPr>
-        <w:t xml:space="preserve">Developed automated workflow for </w:t>
-      </w:r>
-      <w:r>
-        <w:rPr>
-          <w:rFonts w:ascii="Garamond" w:eastAsia="Garamond" w:hAnsi="Garamond" w:cs="Garamond"/>
-          <w:bCs/>
-          <w:sz w:val="22"/>
-          <w:szCs w:val="22"/>
-        </w:rPr>
-        <w:t>the Department’s</w:t>
-      </w:r>
-      <w:r>
-        <w:rPr>
-          <w:rFonts w:ascii="Garamond" w:eastAsia="Garamond" w:hAnsi="Garamond" w:cs="Garamond"/>
-          <w:bCs/>
-          <w:sz w:val="22"/>
-          <w:szCs w:val="22"/>
-        </w:rPr>
-        <w:t xml:space="preserve"> first at-scale generative AI data extraction solution, sav</w:t>
-      </w:r>
-      <w:r>
-        <w:rPr>
-          <w:rFonts w:ascii="Garamond" w:eastAsia="Garamond" w:hAnsi="Garamond" w:cs="Garamond"/>
-          <w:bCs/>
-          <w:sz w:val="22"/>
-          <w:szCs w:val="22"/>
-        </w:rPr>
-        <w:t xml:space="preserve">ing </w:t>
-      </w:r>
-      <w:r>
-        <w:rPr>
-          <w:rFonts w:ascii="Garamond" w:eastAsia="Garamond" w:hAnsi="Garamond" w:cs="Garamond"/>
-          <w:bCs/>
-          <w:sz w:val="22"/>
-          <w:szCs w:val="22"/>
-        </w:rPr>
-        <w:t>five person-years of manual accounting of an $85 billion dollar portfolio</w:t>
-      </w:r>
-      <w:r>
-        <w:rPr>
-          <w:rFonts w:ascii="Garamond" w:eastAsia="Garamond" w:hAnsi="Garamond" w:cs="Garamond"/>
-          <w:bCs/>
-          <w:sz w:val="22"/>
-          <w:szCs w:val="22"/>
-        </w:rPr>
-        <w:t xml:space="preserve"> and </w:t>
-      </w:r>
-      <w:r>
-        <w:rPr>
-          <w:rFonts w:ascii="Garamond" w:eastAsia="Garamond" w:hAnsi="Garamond" w:cs="Garamond"/>
-          <w:bCs/>
-          <w:sz w:val="22"/>
-          <w:szCs w:val="22"/>
-        </w:rPr>
-        <w:t xml:space="preserve">providing a template for future </w:t>
-      </w:r>
-      <w:proofErr w:type="spellStart"/>
-      <w:r>
-        <w:rPr>
-          <w:rFonts w:ascii="Garamond" w:eastAsia="Garamond" w:hAnsi="Garamond" w:cs="Garamond"/>
-          <w:bCs/>
-          <w:sz w:val="22"/>
-          <w:szCs w:val="22"/>
-        </w:rPr>
-        <w:t>GenAI</w:t>
-      </w:r>
-      <w:proofErr w:type="spellEnd"/>
-      <w:r>
-        <w:rPr>
-          <w:rFonts w:ascii="Garamond" w:eastAsia="Garamond" w:hAnsi="Garamond" w:cs="Garamond"/>
-          <w:bCs/>
-          <w:sz w:val="22"/>
-          <w:szCs w:val="22"/>
-        </w:rPr>
-        <w:t xml:space="preserve"> work </w:t>
-      </w:r>
-      <w:r>
-        <w:rPr>
-          <w:rFonts w:ascii="Garamond" w:eastAsia="Garamond" w:hAnsi="Garamond" w:cs="Garamond"/>
-          <w:bCs/>
-          <w:sz w:val="22"/>
-          <w:szCs w:val="22"/>
-        </w:rPr>
-        <w:t>using unstructured data</w:t>
+        <w:t xml:space="preserve">Led development of the Department’s </w:t>
+      </w:r>
+      <w:r>
+        <w:rPr>
+          <w:rFonts w:ascii="Garamond" w:eastAsia="Garamond" w:hAnsi="Garamond" w:cs="Garamond"/>
+          <w:bCs/>
+          <w:sz w:val="22"/>
+          <w:szCs w:val="22"/>
+        </w:rPr>
+        <w:t>policy bot</w:t>
+      </w:r>
+      <w:r>
+        <w:rPr>
+          <w:rFonts w:ascii="Garamond" w:eastAsia="Garamond" w:hAnsi="Garamond" w:cs="Garamond"/>
+          <w:bCs/>
+          <w:sz w:val="22"/>
+          <w:szCs w:val="22"/>
+        </w:rPr>
+        <w:t xml:space="preserve"> and first RAG</w:t>
+      </w:r>
+      <w:r>
+        <w:rPr>
+          <w:rFonts w:ascii="Garamond" w:eastAsia="Garamond" w:hAnsi="Garamond" w:cs="Garamond"/>
+          <w:bCs/>
+          <w:sz w:val="22"/>
+          <w:szCs w:val="22"/>
+        </w:rPr>
+        <w:t xml:space="preserve"> implementation in the StateChat suite</w:t>
+      </w:r>
+      <w:r>
+        <w:rPr>
+          <w:rFonts w:ascii="Garamond" w:eastAsia="Garamond" w:hAnsi="Garamond" w:cs="Garamond"/>
+          <w:bCs/>
+          <w:sz w:val="22"/>
+          <w:szCs w:val="22"/>
+        </w:rPr>
+        <w:t>, spanning 25,000+ pages of policy</w:t>
+      </w:r>
+      <w:r>
+        <w:rPr>
+          <w:rFonts w:ascii="Garamond" w:eastAsia="Garamond" w:hAnsi="Garamond" w:cs="Garamond"/>
+          <w:bCs/>
+          <w:sz w:val="22"/>
+          <w:szCs w:val="22"/>
+        </w:rPr>
+        <w:t>.</w:t>
+      </w:r>
+      <w:r>
+        <w:rPr>
+          <w:rFonts w:ascii="Garamond" w:eastAsia="Garamond" w:hAnsi="Garamond" w:cs="Garamond"/>
+          <w:bCs/>
+          <w:sz w:val="22"/>
+          <w:szCs w:val="22"/>
+        </w:rPr>
+        <w:t xml:space="preserve"> Implemented a variable-length semantic chunking process and custom-built hybrid-search process </w:t>
+      </w:r>
+      <w:r>
+        <w:rPr>
+          <w:rFonts w:ascii="Garamond" w:eastAsia="Garamond" w:hAnsi="Garamond" w:cs="Garamond"/>
+          <w:bCs/>
+          <w:sz w:val="22"/>
+          <w:szCs w:val="22"/>
+        </w:rPr>
+        <w:t xml:space="preserve">based on a novel evaluation framework (incorporating metrics for answer accuracy, citation accuracy, </w:t>
+      </w:r>
+      <w:r>
+        <w:rPr>
+          <w:rFonts w:ascii="Garamond" w:eastAsia="Garamond" w:hAnsi="Garamond" w:cs="Garamond"/>
+          <w:bCs/>
+          <w:sz w:val="22"/>
+          <w:szCs w:val="22"/>
+        </w:rPr>
+        <w:t xml:space="preserve">and </w:t>
+      </w:r>
+      <w:r>
+        <w:rPr>
+          <w:rFonts w:ascii="Garamond" w:eastAsia="Garamond" w:hAnsi="Garamond" w:cs="Garamond"/>
+          <w:bCs/>
+          <w:sz w:val="22"/>
+          <w:szCs w:val="22"/>
+        </w:rPr>
+        <w:t>inference speed</w:t>
+      </w:r>
+      <w:r>
+        <w:rPr>
+          <w:rFonts w:ascii="Garamond" w:eastAsia="Garamond" w:hAnsi="Garamond" w:cs="Garamond"/>
+          <w:bCs/>
+          <w:sz w:val="22"/>
+          <w:szCs w:val="22"/>
+        </w:rPr>
+        <w:t>).</w:t>
       </w:r>
     </w:p>
     <w:p>
@@ -745,25 +1150,16 @@
           <w:sz w:val="22"/>
           <w:szCs w:val="22"/>
         </w:rPr>
-        <w:t xml:space="preserve">Coordinated work for a development team of five across multiple lines of effort, including digitization, translation, format detection, regular expression-based extraction, LLM-based extraction, answer </w:t>
-      </w:r>
-      <w:r>
-        <w:rPr>
-          <w:rFonts w:ascii="Garamond" w:eastAsia="Garamond" w:hAnsi="Garamond" w:cs="Garamond"/>
-          <w:bCs/>
-          <w:sz w:val="22"/>
-          <w:szCs w:val="22"/>
-        </w:rPr>
-        <w:t>evaluation</w:t>
-      </w:r>
-      <w:r>
-        <w:rPr>
-          <w:rFonts w:ascii="Garamond" w:eastAsia="Garamond" w:hAnsi="Garamond" w:cs="Garamond"/>
-          <w:bCs/>
-          <w:sz w:val="22"/>
-          <w:szCs w:val="22"/>
-        </w:rPr>
-        <w:t xml:space="preserve"> &amp; selection, and quality assurance</w:t>
+        <w:t>Developed a tool to enable foreign service officers to ask questions before bidding on their next assignment</w:t>
+      </w:r>
+      <w:r>
+        <w:rPr>
+          <w:rFonts w:ascii="Garamond" w:eastAsia="Garamond" w:hAnsi="Garamond" w:cs="Garamond"/>
+          <w:bCs/>
+          <w:sz w:val="22"/>
+          <w:szCs w:val="22"/>
+        </w:rPr>
+        <w:t xml:space="preserve"> using the first chain-of-thought function-calling framework at the Department, enabling the tool to retrieve information from multiple source repositories and conduct variable number searches based on user queries.</w:t>
       </w:r>
     </w:p>
     <w:p>
@@ -787,16 +1183,34 @@
           <w:sz w:val="22"/>
           <w:szCs w:val="22"/>
         </w:rPr>
-        <w:t>Researched and compared multiple open-source LLMs for accuracy and completeness for extraction tasks; selected a model that had not been released at the start of the campaign.</w:t>
-      </w:r>
-      <w:r>
-        <w:rPr>
-          <w:rFonts w:ascii="Garamond" w:eastAsia="Garamond" w:hAnsi="Garamond" w:cs="Garamond"/>
-          <w:bCs/>
-          <w:sz w:val="22"/>
-          <w:szCs w:val="22"/>
-        </w:rPr>
-        <w:t xml:space="preserve"> Optimized hyperparameters for performance</w:t>
+        <w:t xml:space="preserve">Created a real-time dashboard of usage metrics covering </w:t>
+      </w:r>
+      <w:r>
+        <w:rPr>
+          <w:rFonts w:ascii="Garamond" w:eastAsia="Garamond" w:hAnsi="Garamond" w:cs="Garamond"/>
+          <w:bCs/>
+          <w:sz w:val="22"/>
+          <w:szCs w:val="22"/>
+        </w:rPr>
+        <w:t>customer demographics, intensity of use, engagement &amp; retention over time for the entire StateChat suite</w:t>
+      </w:r>
+      <w:r>
+        <w:rPr>
+          <w:rFonts w:ascii="Garamond" w:eastAsia="Garamond" w:hAnsi="Garamond" w:cs="Garamond"/>
+          <w:bCs/>
+          <w:sz w:val="22"/>
+          <w:szCs w:val="22"/>
+        </w:rPr>
+        <w:t xml:space="preserve">, informing decision-making on training targets, feature releases, and </w:t>
+      </w:r>
+      <w:r>
+        <w:rPr>
+          <w:rFonts w:ascii="Garamond" w:eastAsia="Garamond" w:hAnsi="Garamond" w:cs="Garamond"/>
+          <w:bCs/>
+          <w:sz w:val="22"/>
+          <w:szCs w:val="22"/>
+        </w:rPr>
+        <w:t>key product decisions.</w:t>
       </w:r>
     </w:p>
     <w:p>
@@ -820,7 +1234,121 @@
           <w:sz w:val="22"/>
           <w:szCs w:val="22"/>
         </w:rPr>
-        <w:t>Designed data ingestion process using Microsoft Azure Cognitive Services, including Document Intelligence, Vision, and Translator</w:t>
+        <w:t>Designed trainings, promotional materials, and user testing artifacts</w:t>
+      </w:r>
+      <w:r>
+        <w:rPr>
+          <w:rFonts w:ascii="Garamond" w:eastAsia="Garamond" w:hAnsi="Garamond" w:cs="Garamond"/>
+          <w:bCs/>
+          <w:sz w:val="22"/>
+          <w:szCs w:val="22"/>
+        </w:rPr>
+        <w:t xml:space="preserve"> for enterprise products; led dozens of trainings of up to 450 people for different user groups across the globe</w:t>
+      </w:r>
+      <w:r>
+        <w:rPr>
+          <w:rFonts w:ascii="Garamond" w:eastAsia="Garamond" w:hAnsi="Garamond" w:cs="Garamond"/>
+          <w:bCs/>
+          <w:sz w:val="22"/>
+          <w:szCs w:val="22"/>
+        </w:rPr>
+        <w:t>.</w:t>
+      </w:r>
+    </w:p>
+    <w:p>
+      <w:pPr>
+        <w:pStyle w:val="ListParagraph"/>
+        <w:numPr>
+          <w:ilvl w:val="0"/>
+          <w:numId w:val="13"/>
+        </w:numPr>
+        <w:rPr>
+          <w:rFonts w:ascii="Garamond" w:eastAsia="Garamond" w:hAnsi="Garamond" w:cs="Garamond"/>
+          <w:bCs/>
+          <w:sz w:val="22"/>
+          <w:szCs w:val="22"/>
+        </w:rPr>
+      </w:pPr>
+      <w:r>
+        <w:rPr>
+          <w:rFonts w:ascii="Garamond" w:eastAsia="Garamond" w:hAnsi="Garamond" w:cs="Garamond"/>
+          <w:b/>
+          <w:sz w:val="22"/>
+          <w:szCs w:val="22"/>
+        </w:rPr>
+        <w:t xml:space="preserve">AI for Records Modernization Data Campaign: </w:t>
+      </w:r>
+      <w:r>
+        <w:rPr>
+          <w:rFonts w:ascii="Garamond" w:eastAsia="Garamond" w:hAnsi="Garamond" w:cs="Garamond"/>
+          <w:bCs/>
+          <w:sz w:val="22"/>
+          <w:szCs w:val="22"/>
+        </w:rPr>
+        <w:t xml:space="preserve">Developed </w:t>
+      </w:r>
+      <w:r>
+        <w:rPr>
+          <w:rFonts w:ascii="Garamond" w:eastAsia="Garamond" w:hAnsi="Garamond" w:cs="Garamond"/>
+          <w:bCs/>
+          <w:sz w:val="22"/>
+          <w:szCs w:val="22"/>
+        </w:rPr>
+        <w:t>AI solutions for a six-month</w:t>
+      </w:r>
+      <w:r>
+        <w:rPr>
+          <w:rFonts w:ascii="Garamond" w:eastAsia="Garamond" w:hAnsi="Garamond" w:cs="Garamond"/>
+          <w:bCs/>
+          <w:sz w:val="22"/>
+          <w:szCs w:val="22"/>
+        </w:rPr>
+        <w:t xml:space="preserve"> </w:t>
+      </w:r>
+      <w:r>
+        <w:rPr>
+          <w:rFonts w:ascii="Garamond" w:eastAsia="Garamond" w:hAnsi="Garamond" w:cs="Garamond"/>
+          <w:bCs/>
+          <w:sz w:val="22"/>
+          <w:szCs w:val="22"/>
+        </w:rPr>
+        <w:t xml:space="preserve">enterprise-wide </w:t>
+      </w:r>
+      <w:r>
+        <w:rPr>
+          <w:rFonts w:ascii="Garamond" w:eastAsia="Garamond" w:hAnsi="Garamond" w:cs="Garamond"/>
+          <w:bCs/>
+          <w:sz w:val="22"/>
+          <w:szCs w:val="22"/>
+        </w:rPr>
+        <w:t xml:space="preserve">effort </w:t>
+      </w:r>
+      <w:r>
+        <w:rPr>
+          <w:rFonts w:ascii="Garamond" w:eastAsia="Garamond" w:hAnsi="Garamond" w:cs="Garamond"/>
+          <w:bCs/>
+          <w:sz w:val="22"/>
+          <w:szCs w:val="22"/>
+        </w:rPr>
+        <w:t xml:space="preserve">focused on </w:t>
+      </w:r>
+      <w:r>
+        <w:rPr>
+          <w:rFonts w:ascii="Garamond" w:eastAsia="Garamond" w:hAnsi="Garamond" w:cs="Garamond"/>
+          <w:bCs/>
+          <w:sz w:val="22"/>
+          <w:szCs w:val="22"/>
+        </w:rPr>
+        <w:t>records modernization led by the department’s Deputy Chief Data Officer</w:t>
+      </w:r>
+      <w:r>
+        <w:rPr>
+          <w:rFonts w:ascii="Garamond" w:eastAsia="Garamond" w:hAnsi="Garamond" w:cs="Garamond"/>
+          <w:bCs/>
+          <w:sz w:val="22"/>
+          <w:szCs w:val="22"/>
+        </w:rPr>
+        <w:t xml:space="preserve">. </w:t>
       </w:r>
     </w:p>
     <w:p>
@@ -844,6 +1372,212 @@
           <w:sz w:val="22"/>
           <w:szCs w:val="22"/>
         </w:rPr>
+        <w:t xml:space="preserve">Developed automated workflow for </w:t>
+      </w:r>
+      <w:r>
+        <w:rPr>
+          <w:rFonts w:ascii="Garamond" w:eastAsia="Garamond" w:hAnsi="Garamond" w:cs="Garamond"/>
+          <w:bCs/>
+          <w:sz w:val="22"/>
+          <w:szCs w:val="22"/>
+        </w:rPr>
+        <w:t>the Department’s</w:t>
+      </w:r>
+      <w:r>
+        <w:rPr>
+          <w:rFonts w:ascii="Garamond" w:eastAsia="Garamond" w:hAnsi="Garamond" w:cs="Garamond"/>
+          <w:bCs/>
+          <w:sz w:val="22"/>
+          <w:szCs w:val="22"/>
+        </w:rPr>
+        <w:t xml:space="preserve"> first at-scale generative AI data extraction solution, sav</w:t>
+      </w:r>
+      <w:r>
+        <w:rPr>
+          <w:rFonts w:ascii="Garamond" w:eastAsia="Garamond" w:hAnsi="Garamond" w:cs="Garamond"/>
+          <w:bCs/>
+          <w:sz w:val="22"/>
+          <w:szCs w:val="22"/>
+        </w:rPr>
+        <w:t xml:space="preserve">ing </w:t>
+      </w:r>
+      <w:r>
+        <w:rPr>
+          <w:rFonts w:ascii="Garamond" w:eastAsia="Garamond" w:hAnsi="Garamond" w:cs="Garamond"/>
+          <w:bCs/>
+          <w:sz w:val="22"/>
+          <w:szCs w:val="22"/>
+        </w:rPr>
+        <w:t>five person-years of manual accounting of an $85 billion dollar portfolio</w:t>
+      </w:r>
+      <w:r>
+        <w:rPr>
+          <w:rFonts w:ascii="Garamond" w:eastAsia="Garamond" w:hAnsi="Garamond" w:cs="Garamond"/>
+          <w:bCs/>
+          <w:sz w:val="22"/>
+          <w:szCs w:val="22"/>
+        </w:rPr>
+        <w:t xml:space="preserve"> and </w:t>
+      </w:r>
+      <w:r>
+        <w:rPr>
+          <w:rFonts w:ascii="Garamond" w:eastAsia="Garamond" w:hAnsi="Garamond" w:cs="Garamond"/>
+          <w:bCs/>
+          <w:sz w:val="22"/>
+          <w:szCs w:val="22"/>
+        </w:rPr>
+        <w:t xml:space="preserve">providing a template for future </w:t>
+      </w:r>
+      <w:proofErr w:type="spellStart"/>
+      <w:r>
+        <w:rPr>
+          <w:rFonts w:ascii="Garamond" w:eastAsia="Garamond" w:hAnsi="Garamond" w:cs="Garamond"/>
+          <w:bCs/>
+          <w:sz w:val="22"/>
+          <w:szCs w:val="22"/>
+        </w:rPr>
+        <w:t>GenAI</w:t>
+      </w:r>
+      <w:proofErr w:type="spellEnd"/>
+      <w:r>
+        <w:rPr>
+          <w:rFonts w:ascii="Garamond" w:eastAsia="Garamond" w:hAnsi="Garamond" w:cs="Garamond"/>
+          <w:bCs/>
+          <w:sz w:val="22"/>
+          <w:szCs w:val="22"/>
+        </w:rPr>
+        <w:t xml:space="preserve"> work </w:t>
+      </w:r>
+      <w:r>
+        <w:rPr>
+          <w:rFonts w:ascii="Garamond" w:eastAsia="Garamond" w:hAnsi="Garamond" w:cs="Garamond"/>
+          <w:bCs/>
+          <w:sz w:val="22"/>
+          <w:szCs w:val="22"/>
+        </w:rPr>
+        <w:t>using unstructured data</w:t>
+      </w:r>
+    </w:p>
+    <w:p>
+      <w:pPr>
+        <w:pStyle w:val="ListParagraph"/>
+        <w:numPr>
+          <w:ilvl w:val="1"/>
+          <w:numId w:val="13"/>
+        </w:numPr>
+        <w:rPr>
+          <w:rFonts w:ascii="Garamond" w:eastAsia="Garamond" w:hAnsi="Garamond" w:cs="Garamond"/>
+          <w:bCs/>
+          <w:sz w:val="22"/>
+          <w:szCs w:val="22"/>
+        </w:rPr>
+      </w:pPr>
+      <w:r>
+        <w:rPr>
+          <w:rFonts w:ascii="Garamond" w:eastAsia="Garamond" w:hAnsi="Garamond" w:cs="Garamond"/>
+          <w:bCs/>
+          <w:sz w:val="22"/>
+          <w:szCs w:val="22"/>
+        </w:rPr>
+        <w:t xml:space="preserve">Coordinated work for a development team of five across multiple lines of effort, including digitization, translation, format detection, regular expression-based extraction, LLM-based extraction, answer </w:t>
+      </w:r>
+      <w:r>
+        <w:rPr>
+          <w:rFonts w:ascii="Garamond" w:eastAsia="Garamond" w:hAnsi="Garamond" w:cs="Garamond"/>
+          <w:bCs/>
+          <w:sz w:val="22"/>
+          <w:szCs w:val="22"/>
+        </w:rPr>
+        <w:t>evaluation</w:t>
+      </w:r>
+      <w:r>
+        <w:rPr>
+          <w:rFonts w:ascii="Garamond" w:eastAsia="Garamond" w:hAnsi="Garamond" w:cs="Garamond"/>
+          <w:bCs/>
+          <w:sz w:val="22"/>
+          <w:szCs w:val="22"/>
+        </w:rPr>
+        <w:t xml:space="preserve"> &amp; selection, and quality assurance</w:t>
+      </w:r>
+    </w:p>
+    <w:p>
+      <w:pPr>
+        <w:pStyle w:val="ListParagraph"/>
+        <w:numPr>
+          <w:ilvl w:val="1"/>
+          <w:numId w:val="13"/>
+        </w:numPr>
+        <w:rPr>
+          <w:rFonts w:ascii="Garamond" w:eastAsia="Garamond" w:hAnsi="Garamond" w:cs="Garamond"/>
+          <w:bCs/>
+          <w:sz w:val="22"/>
+          <w:szCs w:val="22"/>
+        </w:rPr>
+      </w:pPr>
+      <w:r>
+        <w:rPr>
+          <w:rFonts w:ascii="Garamond" w:eastAsia="Garamond" w:hAnsi="Garamond" w:cs="Garamond"/>
+          <w:bCs/>
+          <w:sz w:val="22"/>
+          <w:szCs w:val="22"/>
+        </w:rPr>
+        <w:t>Researched and compared multiple open-source LLMs for accuracy and completeness for extraction tasks; selected a model that had not been released at the start of the campaign.</w:t>
+      </w:r>
+      <w:r>
+        <w:rPr>
+          <w:rFonts w:ascii="Garamond" w:eastAsia="Garamond" w:hAnsi="Garamond" w:cs="Garamond"/>
+          <w:bCs/>
+          <w:sz w:val="22"/>
+          <w:szCs w:val="22"/>
+        </w:rPr>
+        <w:t xml:space="preserve"> Optimized hyperparameters for performance</w:t>
+      </w:r>
+    </w:p>
+    <w:p>
+      <w:pPr>
+        <w:pStyle w:val="ListParagraph"/>
+        <w:numPr>
+          <w:ilvl w:val="1"/>
+          <w:numId w:val="13"/>
+        </w:numPr>
+        <w:rPr>
+          <w:rFonts w:ascii="Garamond" w:eastAsia="Garamond" w:hAnsi="Garamond" w:cs="Garamond"/>
+          <w:bCs/>
+          <w:sz w:val="22"/>
+          <w:szCs w:val="22"/>
+        </w:rPr>
+      </w:pPr>
+      <w:r>
+        <w:rPr>
+          <w:rFonts w:ascii="Garamond" w:eastAsia="Garamond" w:hAnsi="Garamond" w:cs="Garamond"/>
+          <w:bCs/>
+          <w:sz w:val="22"/>
+          <w:szCs w:val="22"/>
+        </w:rPr>
+        <w:t>Designed data ingestion process using Microsoft Azure Cognitive Services, including Document Intelligence, Vision, and Translator</w:t>
+      </w:r>
+    </w:p>
+    <w:p>
+      <w:pPr>
+        <w:pStyle w:val="ListParagraph"/>
+        <w:numPr>
+          <w:ilvl w:val="1"/>
+          <w:numId w:val="13"/>
+        </w:numPr>
+        <w:rPr>
+          <w:rFonts w:ascii="Garamond" w:eastAsia="Garamond" w:hAnsi="Garamond" w:cs="Garamond"/>
+          <w:bCs/>
+          <w:sz w:val="22"/>
+          <w:szCs w:val="22"/>
+        </w:rPr>
+      </w:pPr>
+      <w:r>
+        <w:rPr>
+          <w:rFonts w:ascii="Garamond" w:eastAsia="Garamond" w:hAnsi="Garamond" w:cs="Garamond"/>
+          <w:bCs/>
+          <w:sz w:val="22"/>
+          <w:szCs w:val="22"/>
+        </w:rPr>
         <w:t>Created a dynamic QA process evaluating quality across multiple dimensions including extraction completeness, OCR quality, and regex validation while lacking a validation data set</w:t>
       </w:r>
     </w:p>
@@ -1353,6 +2087,7 @@
           <w:sz w:val="22"/>
           <w:szCs w:val="22"/>
         </w:rPr>
+        <w:lastRenderedPageBreak/>
         <w:t xml:space="preserve">Strategic Competition Funding: </w:t>
       </w:r>
       <w:r>
@@ -2323,7 +3058,6 @@
           <w:sz w:val="22"/>
           <w:szCs w:val="22"/>
         </w:rPr>
-        <w:lastRenderedPageBreak/>
         <w:t xml:space="preserve">Wrote </w:t>
       </w:r>
       <w:r>
@@ -3782,7 +4516,23 @@
           <w:sz w:val="22"/>
           <w:szCs w:val="22"/>
         </w:rPr>
-        <w:t xml:space="preserve">Databricks, SQL, </w:t>
+        <w:t xml:space="preserve">Databricks, </w:t>
+      </w:r>
+      <w:r>
+        <w:rPr>
+          <w:rFonts w:ascii="Garamond" w:eastAsia="Garamond" w:hAnsi="Garamond" w:cs="Garamond"/>
+          <w:sz w:val="22"/>
+          <w:szCs w:val="22"/>
+        </w:rPr>
+        <w:t xml:space="preserve">Palantir Foundry, </w:t>
+      </w:r>
+      <w:r>
+        <w:rPr>
+          <w:rFonts w:ascii="Garamond" w:eastAsia="Garamond" w:hAnsi="Garamond" w:cs="Garamond"/>
+          <w:sz w:val="22"/>
+          <w:szCs w:val="22"/>
+        </w:rPr>
+        <w:t xml:space="preserve">SQL, </w:t>
       </w:r>
       <w:r>
         <w:rPr>
@@ -3825,6 +4575,24 @@
           <w:szCs w:val="22"/>
         </w:rPr>
         <w:t xml:space="preserve">Dash/Flask, </w:t>
+      </w:r>
+      <w:proofErr w:type="spellStart"/>
+      <w:r>
+        <w:rPr>
+          <w:rFonts w:ascii="Garamond" w:eastAsia="Garamond" w:hAnsi="Garamond" w:cs="Garamond"/>
+          <w:sz w:val="22"/>
+          <w:szCs w:val="22"/>
+        </w:rPr>
+        <w:t>Streamlit</w:t>
+      </w:r>
+      <w:proofErr w:type="spellEnd"/>
+      <w:r>
+        <w:rPr>
+          <w:rFonts w:ascii="Garamond" w:eastAsia="Garamond" w:hAnsi="Garamond" w:cs="Garamond"/>
+          <w:sz w:val="22"/>
+          <w:szCs w:val="22"/>
+        </w:rPr>
+        <w:t xml:space="preserve">, </w:t>
       </w:r>
       <w:r>
         <w:rPr>
@@ -3956,15 +4724,7 @@
           <w:sz w:val="22"/>
           <w:szCs w:val="22"/>
         </w:rPr>
-        <w:t xml:space="preserve">, </w:t>
-      </w:r>
-      <w:r>
-        <w:rPr>
-          <w:rFonts w:ascii="Garamond" w:eastAsia="Garamond" w:hAnsi="Garamond" w:cs="Garamond"/>
-          <w:sz w:val="22"/>
-          <w:szCs w:val="22"/>
-        </w:rPr>
-        <w:t>scikit-learn</w:t>
+        <w:t>, scikit-learn</w:t>
       </w:r>
     </w:p>
     <w:sectPr>
@@ -4095,6 +4855,119 @@
     </w:lvl>
   </w:abstractNum>
   <w:abstractNum w:abstractNumId="1" w15:restartNumberingAfterBreak="0">
+    <w:nsid w:val="036263EF"/>
+    <w:multiLevelType w:val="hybridMultilevel"/>
+    <w:tmpl w:val="1E0C19F6"/>
+    <w:lvl w:ilvl="0" w:tplc="04090001">
+      <w:start w:val="1"/>
+      <w:numFmt w:val="bullet"/>
+      <w:lvlText w:val=""/>
+      <w:lvlJc w:val="left"/>
+      <w:pPr>
+        <w:ind w:left="720" w:hanging="360"/>
+      </w:pPr>
+      <w:rPr>
+        <w:rFonts w:ascii="Symbol" w:hAnsi="Symbol" w:hint="default"/>
+      </w:rPr>
+    </w:lvl>
+    <w:lvl w:ilvl="1" w:tplc="04090003" w:tentative="1">
+      <w:start w:val="1"/>
+      <w:numFmt w:val="bullet"/>
+      <w:lvlText w:val="o"/>
+      <w:lvlJc w:val="left"/>
+      <w:pPr>
+        <w:ind w:left="1440" w:hanging="360"/>
+      </w:pPr>
+      <w:rPr>
+        <w:rFonts w:ascii="Courier New" w:hAnsi="Courier New" w:cs="Courier New" w:hint="default"/>
+      </w:rPr>
+    </w:lvl>
+    <w:lvl w:ilvl="2" w:tplc="04090005" w:tentative="1">
+      <w:start w:val="1"/>
+      <w:numFmt w:val="bullet"/>
+      <w:lvlText w:val=""/>
+      <w:lvlJc w:val="left"/>
+      <w:pPr>
+        <w:ind w:left="2160" w:hanging="360"/>
+      </w:pPr>
+      <w:rPr>
+        <w:rFonts w:ascii="Wingdings" w:hAnsi="Wingdings" w:hint="default"/>
+      </w:rPr>
+    </w:lvl>
+    <w:lvl w:ilvl="3" w:tplc="04090001" w:tentative="1">
+      <w:start w:val="1"/>
+      <w:numFmt w:val="bullet"/>
+      <w:lvlText w:val=""/>
+      <w:lvlJc w:val="left"/>
+      <w:pPr>
+        <w:ind w:left="2880" w:hanging="360"/>
+      </w:pPr>
+      <w:rPr>
+        <w:rFonts w:ascii="Symbol" w:hAnsi="Symbol" w:hint="default"/>
+      </w:rPr>
+    </w:lvl>
+    <w:lvl w:ilvl="4" w:tplc="04090003" w:tentative="1">
+      <w:start w:val="1"/>
+      <w:numFmt w:val="bullet"/>
+      <w:lvlText w:val="o"/>
+      <w:lvlJc w:val="left"/>
+      <w:pPr>
+        <w:ind w:left="3600" w:hanging="360"/>
+      </w:pPr>
+      <w:rPr>
+        <w:rFonts w:ascii="Courier New" w:hAnsi="Courier New" w:cs="Courier New" w:hint="default"/>
+      </w:rPr>
+    </w:lvl>
+    <w:lvl w:ilvl="5" w:tplc="04090005" w:tentative="1">
+      <w:start w:val="1"/>
+      <w:numFmt w:val="bullet"/>
+      <w:lvlText w:val=""/>
+      <w:lvlJc w:val="left"/>
+      <w:pPr>
+        <w:ind w:left="4320" w:hanging="360"/>
+      </w:pPr>
+      <w:rPr>
+        <w:rFonts w:ascii="Wingdings" w:hAnsi="Wingdings" w:hint="default"/>
+      </w:rPr>
+    </w:lvl>
+    <w:lvl w:ilvl="6" w:tplc="04090001" w:tentative="1">
+      <w:start w:val="1"/>
+      <w:numFmt w:val="bullet"/>
+      <w:lvlText w:val=""/>
+      <w:lvlJc w:val="left"/>
+      <w:pPr>
+        <w:ind w:left="5040" w:hanging="360"/>
+      </w:pPr>
+      <w:rPr>
+        <w:rFonts w:ascii="Symbol" w:hAnsi="Symbol" w:hint="default"/>
+      </w:rPr>
+    </w:lvl>
+    <w:lvl w:ilvl="7" w:tplc="04090003" w:tentative="1">
+      <w:start w:val="1"/>
+      <w:numFmt w:val="bullet"/>
+      <w:lvlText w:val="o"/>
+      <w:lvlJc w:val="left"/>
+      <w:pPr>
+        <w:ind w:left="5760" w:hanging="360"/>
+      </w:pPr>
+      <w:rPr>
+        <w:rFonts w:ascii="Courier New" w:hAnsi="Courier New" w:cs="Courier New" w:hint="default"/>
+      </w:rPr>
+    </w:lvl>
+    <w:lvl w:ilvl="8" w:tplc="04090005" w:tentative="1">
+      <w:start w:val="1"/>
+      <w:numFmt w:val="bullet"/>
+      <w:lvlText w:val=""/>
+      <w:lvlJc w:val="left"/>
+      <w:pPr>
+        <w:ind w:left="6480" w:hanging="360"/>
+      </w:pPr>
+      <w:rPr>
+        <w:rFonts w:ascii="Wingdings" w:hAnsi="Wingdings" w:hint="default"/>
+      </w:rPr>
+    </w:lvl>
+  </w:abstractNum>
+  <w:abstractNum w:abstractNumId="2" w15:restartNumberingAfterBreak="0">
     <w:nsid w:val="03D478FE"/>
     <w:multiLevelType w:val="hybridMultilevel"/>
     <w:tmpl w:val="15F4AC6C"/>
@@ -4207,7 +5080,7 @@
       </w:rPr>
     </w:lvl>
   </w:abstractNum>
-  <w:abstractNum w:abstractNumId="2" w15:restartNumberingAfterBreak="0">
+  <w:abstractNum w:abstractNumId="3" w15:restartNumberingAfterBreak="0">
     <w:nsid w:val="09F40317"/>
     <w:multiLevelType w:val="hybridMultilevel"/>
     <w:tmpl w:val="8B92DCF4"/>
@@ -4320,7 +5193,7 @@
       </w:rPr>
     </w:lvl>
   </w:abstractNum>
-  <w:abstractNum w:abstractNumId="3" w15:restartNumberingAfterBreak="0">
+  <w:abstractNum w:abstractNumId="4" w15:restartNumberingAfterBreak="0">
     <w:nsid w:val="0AB279A5"/>
     <w:multiLevelType w:val="hybridMultilevel"/>
     <w:tmpl w:val="1416E2A4"/>
@@ -4433,7 +5306,7 @@
       </w:rPr>
     </w:lvl>
   </w:abstractNum>
-  <w:abstractNum w:abstractNumId="4" w15:restartNumberingAfterBreak="0">
+  <w:abstractNum w:abstractNumId="5" w15:restartNumberingAfterBreak="0">
     <w:nsid w:val="12BD09CC"/>
     <w:multiLevelType w:val="hybridMultilevel"/>
     <w:tmpl w:val="0FCC46D4"/>
@@ -4546,7 +5419,7 @@
       </w:rPr>
     </w:lvl>
   </w:abstractNum>
-  <w:abstractNum w:abstractNumId="5" w15:restartNumberingAfterBreak="0">
+  <w:abstractNum w:abstractNumId="6" w15:restartNumberingAfterBreak="0">
     <w:nsid w:val="14453FCB"/>
     <w:multiLevelType w:val="hybridMultilevel"/>
     <w:tmpl w:val="30707FC6"/>
@@ -4659,7 +5532,7 @@
       </w:rPr>
     </w:lvl>
   </w:abstractNum>
-  <w:abstractNum w:abstractNumId="6" w15:restartNumberingAfterBreak="0">
+  <w:abstractNum w:abstractNumId="7" w15:restartNumberingAfterBreak="0">
     <w:nsid w:val="2024497E"/>
     <w:multiLevelType w:val="multilevel"/>
     <w:tmpl w:val="4B904738"/>
@@ -4774,7 +5647,7 @@
       </w:rPr>
     </w:lvl>
   </w:abstractNum>
-  <w:abstractNum w:abstractNumId="7" w15:restartNumberingAfterBreak="0">
+  <w:abstractNum w:abstractNumId="8" w15:restartNumberingAfterBreak="0">
     <w:nsid w:val="27DE2C30"/>
     <w:multiLevelType w:val="hybridMultilevel"/>
     <w:tmpl w:val="67DAA362"/>
@@ -4887,7 +5760,120 @@
       </w:rPr>
     </w:lvl>
   </w:abstractNum>
-  <w:abstractNum w:abstractNumId="8" w15:restartNumberingAfterBreak="0">
+  <w:abstractNum w:abstractNumId="9" w15:restartNumberingAfterBreak="0">
+    <w:nsid w:val="360E6F76"/>
+    <w:multiLevelType w:val="hybridMultilevel"/>
+    <w:tmpl w:val="B0EA8912"/>
+    <w:lvl w:ilvl="0" w:tplc="04090001">
+      <w:start w:val="1"/>
+      <w:numFmt w:val="bullet"/>
+      <w:lvlText w:val=""/>
+      <w:lvlJc w:val="left"/>
+      <w:pPr>
+        <w:ind w:left="720" w:hanging="360"/>
+      </w:pPr>
+      <w:rPr>
+        <w:rFonts w:ascii="Symbol" w:hAnsi="Symbol" w:hint="default"/>
+      </w:rPr>
+    </w:lvl>
+    <w:lvl w:ilvl="1" w:tplc="04090003" w:tentative="1">
+      <w:start w:val="1"/>
+      <w:numFmt w:val="bullet"/>
+      <w:lvlText w:val="o"/>
+      <w:lvlJc w:val="left"/>
+      <w:pPr>
+        <w:ind w:left="1440" w:hanging="360"/>
+      </w:pPr>
+      <w:rPr>
+        <w:rFonts w:ascii="Courier New" w:hAnsi="Courier New" w:cs="Courier New" w:hint="default"/>
+      </w:rPr>
+    </w:lvl>
+    <w:lvl w:ilvl="2" w:tplc="04090005" w:tentative="1">
+      <w:start w:val="1"/>
+      <w:numFmt w:val="bullet"/>
+      <w:lvlText w:val=""/>
+      <w:lvlJc w:val="left"/>
+      <w:pPr>
+        <w:ind w:left="2160" w:hanging="360"/>
+      </w:pPr>
+      <w:rPr>
+        <w:rFonts w:ascii="Wingdings" w:hAnsi="Wingdings" w:hint="default"/>
+      </w:rPr>
+    </w:lvl>
+    <w:lvl w:ilvl="3" w:tplc="04090001" w:tentative="1">
+      <w:start w:val="1"/>
+      <w:numFmt w:val="bullet"/>
+      <w:lvlText w:val=""/>
+      <w:lvlJc w:val="left"/>
+      <w:pPr>
+        <w:ind w:left="2880" w:hanging="360"/>
+      </w:pPr>
+      <w:rPr>
+        <w:rFonts w:ascii="Symbol" w:hAnsi="Symbol" w:hint="default"/>
+      </w:rPr>
+    </w:lvl>
+    <w:lvl w:ilvl="4" w:tplc="04090003" w:tentative="1">
+      <w:start w:val="1"/>
+      <w:numFmt w:val="bullet"/>
+      <w:lvlText w:val="o"/>
+      <w:lvlJc w:val="left"/>
+      <w:pPr>
+        <w:ind w:left="3600" w:hanging="360"/>
+      </w:pPr>
+      <w:rPr>
+        <w:rFonts w:ascii="Courier New" w:hAnsi="Courier New" w:cs="Courier New" w:hint="default"/>
+      </w:rPr>
+    </w:lvl>
+    <w:lvl w:ilvl="5" w:tplc="04090005" w:tentative="1">
+      <w:start w:val="1"/>
+      <w:numFmt w:val="bullet"/>
+      <w:lvlText w:val=""/>
+      <w:lvlJc w:val="left"/>
+      <w:pPr>
+        <w:ind w:left="4320" w:hanging="360"/>
+      </w:pPr>
+      <w:rPr>
+        <w:rFonts w:ascii="Wingdings" w:hAnsi="Wingdings" w:hint="default"/>
+      </w:rPr>
+    </w:lvl>
+    <w:lvl w:ilvl="6" w:tplc="04090001" w:tentative="1">
+      <w:start w:val="1"/>
+      <w:numFmt w:val="bullet"/>
+      <w:lvlText w:val=""/>
+      <w:lvlJc w:val="left"/>
+      <w:pPr>
+        <w:ind w:left="5040" w:hanging="360"/>
+      </w:pPr>
+      <w:rPr>
+        <w:rFonts w:ascii="Symbol" w:hAnsi="Symbol" w:hint="default"/>
+      </w:rPr>
+    </w:lvl>
+    <w:lvl w:ilvl="7" w:tplc="04090003" w:tentative="1">
+      <w:start w:val="1"/>
+      <w:numFmt w:val="bullet"/>
+      <w:lvlText w:val="o"/>
+      <w:lvlJc w:val="left"/>
+      <w:pPr>
+        <w:ind w:left="5760" w:hanging="360"/>
+      </w:pPr>
+      <w:rPr>
+        <w:rFonts w:ascii="Courier New" w:hAnsi="Courier New" w:cs="Courier New" w:hint="default"/>
+      </w:rPr>
+    </w:lvl>
+    <w:lvl w:ilvl="8" w:tplc="04090005" w:tentative="1">
+      <w:start w:val="1"/>
+      <w:numFmt w:val="bullet"/>
+      <w:lvlText w:val=""/>
+      <w:lvlJc w:val="left"/>
+      <w:pPr>
+        <w:ind w:left="6480" w:hanging="360"/>
+      </w:pPr>
+      <w:rPr>
+        <w:rFonts w:ascii="Wingdings" w:hAnsi="Wingdings" w:hint="default"/>
+      </w:rPr>
+    </w:lvl>
+  </w:abstractNum>
+  <w:abstractNum w:abstractNumId="10" w15:restartNumberingAfterBreak="0">
     <w:nsid w:val="3B5A1EE7"/>
     <w:multiLevelType w:val="multilevel"/>
     <w:tmpl w:val="ED381474"/>
@@ -5000,7 +5986,7 @@
       </w:rPr>
     </w:lvl>
   </w:abstractNum>
-  <w:abstractNum w:abstractNumId="9" w15:restartNumberingAfterBreak="0">
+  <w:abstractNum w:abstractNumId="11" w15:restartNumberingAfterBreak="0">
     <w:nsid w:val="45C26E0F"/>
     <w:multiLevelType w:val="multilevel"/>
     <w:tmpl w:val="F8849B02"/>
@@ -5115,7 +6101,7 @@
       </w:rPr>
     </w:lvl>
   </w:abstractNum>
-  <w:abstractNum w:abstractNumId="10" w15:restartNumberingAfterBreak="0">
+  <w:abstractNum w:abstractNumId="12" w15:restartNumberingAfterBreak="0">
     <w:nsid w:val="46713291"/>
     <w:multiLevelType w:val="hybridMultilevel"/>
     <w:tmpl w:val="5532ECC8"/>
@@ -5228,7 +6214,7 @@
       </w:rPr>
     </w:lvl>
   </w:abstractNum>
-  <w:abstractNum w:abstractNumId="11" w15:restartNumberingAfterBreak="0">
+  <w:abstractNum w:abstractNumId="13" w15:restartNumberingAfterBreak="0">
     <w:nsid w:val="569C576C"/>
     <w:multiLevelType w:val="multilevel"/>
     <w:tmpl w:val="93CC7A34"/>
@@ -5343,7 +6329,7 @@
       </w:rPr>
     </w:lvl>
   </w:abstractNum>
-  <w:abstractNum w:abstractNumId="12" w15:restartNumberingAfterBreak="0">
+  <w:abstractNum w:abstractNumId="14" w15:restartNumberingAfterBreak="0">
     <w:nsid w:val="73A145A1"/>
     <w:multiLevelType w:val="multilevel"/>
     <w:tmpl w:val="71E60ECA"/>
@@ -5457,43 +6443,49 @@
     </w:lvl>
   </w:abstractNum>
   <w:num w:numId="1" w16cid:durableId="856189934">
-    <w:abstractNumId w:val="8"/>
+    <w:abstractNumId w:val="10"/>
   </w:num>
   <w:num w:numId="2" w16cid:durableId="842087355">
-    <w:abstractNumId w:val="9"/>
+    <w:abstractNumId w:val="11"/>
   </w:num>
   <w:num w:numId="3" w16cid:durableId="1528834091">
     <w:abstractNumId w:val="0"/>
   </w:num>
   <w:num w:numId="4" w16cid:durableId="1497456675">
+    <w:abstractNumId w:val="14"/>
+  </w:num>
+  <w:num w:numId="5" w16cid:durableId="1133988029">
+    <w:abstractNumId w:val="7"/>
+  </w:num>
+  <w:num w:numId="6" w16cid:durableId="1957714645">
+    <w:abstractNumId w:val="13"/>
+  </w:num>
+  <w:num w:numId="7" w16cid:durableId="442847329">
+    <w:abstractNumId w:val="2"/>
+  </w:num>
+  <w:num w:numId="8" w16cid:durableId="912620397">
+    <w:abstractNumId w:val="6"/>
+  </w:num>
+  <w:num w:numId="9" w16cid:durableId="717363279">
+    <w:abstractNumId w:val="8"/>
+  </w:num>
+  <w:num w:numId="10" w16cid:durableId="612710650">
+    <w:abstractNumId w:val="5"/>
+  </w:num>
+  <w:num w:numId="11" w16cid:durableId="1499618178">
     <w:abstractNumId w:val="12"/>
   </w:num>
-  <w:num w:numId="5" w16cid:durableId="1133988029">
-    <w:abstractNumId w:val="6"/>
+  <w:num w:numId="12" w16cid:durableId="788472467">
+    <w:abstractNumId w:val="3"/>
   </w:num>
-  <w:num w:numId="6" w16cid:durableId="1957714645">
-    <w:abstractNumId w:val="11"/>
-  </w:num>
-  <w:num w:numId="7" w16cid:durableId="442847329">
-    <w:abstractNumId w:val="1"/>
-  </w:num>
-  <w:num w:numId="8" w16cid:durableId="912620397">
-    <w:abstractNumId w:val="5"/>
-  </w:num>
-  <w:num w:numId="9" w16cid:durableId="717363279">
-    <w:abstractNumId w:val="7"/>
-  </w:num>
-  <w:num w:numId="10" w16cid:durableId="612710650">
+  <w:num w:numId="13" w16cid:durableId="1134103442">
     <w:abstractNumId w:val="4"/>
   </w:num>
-  <w:num w:numId="11" w16cid:durableId="1499618178">
-    <w:abstractNumId w:val="10"/>
+  <w:num w:numId="14" w16cid:durableId="177012836">
+    <w:abstractNumId w:val="9"/>
   </w:num>
-  <w:num w:numId="12" w16cid:durableId="788472467">
-    <w:abstractNumId w:val="2"/>
-  </w:num>
-  <w:num w:numId="13" w16cid:durableId="1134103442">
-    <w:abstractNumId w:val="3"/>
+  <w:num w:numId="15" w16cid:durableId="929847111">
+    <w:abstractNumId w:val="1"/>
   </w:num>
 </w:numbering>
 </file>
@@ -6006,7 +6998,6 @@
   <w:style w:type="character" w:default="1" w:styleId="DefaultParagraphFont">
     <w:name w:val="Default Paragraph Font"/>
     <w:uiPriority w:val="1"/>
-    <w:semiHidden/>
     <w:unhideWhenUsed/>
   </w:style>
   <w:style w:type="table" w:default="1" w:styleId="TableNormal">

</xml_diff>

<commit_message>
Incorporated changes from Sofia
</commit_message>
<xml_diff>
--- a/Alex Hendel Resume February 2025.docx
+++ b/Alex Hendel Resume February 2025.docx
@@ -533,7 +533,7 @@
           <w:sz w:val="22"/>
           <w:szCs w:val="22"/>
         </w:rPr>
-        <w:t xml:space="preserve">to prioritize </w:t>
+        <w:t xml:space="preserve">prioritize </w:t>
       </w:r>
       <w:r>
         <w:rPr>
@@ -579,7 +579,15 @@
           <w:sz w:val="22"/>
           <w:szCs w:val="22"/>
         </w:rPr>
-        <w:t>Set up norms and processes for a team of developers, including regular code reviews, Jira and GitHub usage frameworks, code styling, and security considerations.</w:t>
+        <w:t>Created</w:t>
+      </w:r>
+      <w:r>
+        <w:rPr>
+          <w:rFonts w:ascii="Garamond" w:eastAsia="Garamond" w:hAnsi="Garamond" w:cs="Garamond"/>
+          <w:sz w:val="22"/>
+          <w:szCs w:val="22"/>
+        </w:rPr>
+        <w:t xml:space="preserve"> norms and processes for a team of developers, including regular code reviews, Jira and GitHub usage frameworks, code styling, and security considerations.</w:t>
       </w:r>
     </w:p>
     <w:p>
@@ -601,7 +609,15 @@
           <w:sz w:val="22"/>
           <w:szCs w:val="22"/>
         </w:rPr>
-        <w:t>Worked with regional offices to develop a standardized approach to review</w:t>
+        <w:t>Collaborated</w:t>
+      </w:r>
+      <w:r>
+        <w:rPr>
+          <w:rFonts w:ascii="Garamond" w:eastAsia="Garamond" w:hAnsi="Garamond" w:cs="Garamond"/>
+          <w:sz w:val="22"/>
+          <w:szCs w:val="22"/>
+        </w:rPr>
+        <w:t xml:space="preserve"> with regional offices to develop a standardized approach to review</w:t>
       </w:r>
       <w:r>
         <w:rPr>
@@ -947,7 +963,25 @@
           <w:sz w:val="22"/>
           <w:szCs w:val="22"/>
         </w:rPr>
-        <w:t xml:space="preserve">StateChat: </w:t>
+        <w:t>StateChat</w:t>
+      </w:r>
+      <w:r>
+        <w:rPr>
+          <w:rFonts w:ascii="Garamond" w:eastAsia="Garamond" w:hAnsi="Garamond" w:cs="Garamond"/>
+          <w:b/>
+          <w:sz w:val="22"/>
+          <w:szCs w:val="22"/>
+        </w:rPr>
+        <w:t xml:space="preserve"> Productivity Suite</w:t>
+      </w:r>
+      <w:r>
+        <w:rPr>
+          <w:rFonts w:ascii="Garamond" w:eastAsia="Garamond" w:hAnsi="Garamond" w:cs="Garamond"/>
+          <w:b/>
+          <w:sz w:val="22"/>
+          <w:szCs w:val="22"/>
+        </w:rPr>
+        <w:t xml:space="preserve">: </w:t>
       </w:r>
       <w:r>
         <w:rPr>
@@ -992,27 +1026,25 @@
           <w:sz w:val="22"/>
           <w:szCs w:val="22"/>
         </w:rPr>
-        <w:t xml:space="preserve"> and led the creation of a suite of related </w:t>
-      </w:r>
-      <w:proofErr w:type="spellStart"/>
-      <w:r>
-        <w:rPr>
-          <w:rFonts w:ascii="Garamond" w:eastAsia="Garamond" w:hAnsi="Garamond" w:cs="Garamond"/>
-          <w:bCs/>
-          <w:sz w:val="22"/>
-          <w:szCs w:val="22"/>
-        </w:rPr>
-        <w:t>genAI</w:t>
-      </w:r>
-      <w:proofErr w:type="spellEnd"/>
-      <w:r>
-        <w:rPr>
-          <w:rFonts w:ascii="Garamond" w:eastAsia="Garamond" w:hAnsi="Garamond" w:cs="Garamond"/>
-          <w:bCs/>
-          <w:sz w:val="22"/>
-          <w:szCs w:val="22"/>
-        </w:rPr>
-        <w:t xml:space="preserve"> tools.</w:t>
+        <w:t xml:space="preserve"> and led the creation of a suite of related gen</w:t>
+      </w:r>
+      <w:r>
+        <w:rPr>
+          <w:rFonts w:ascii="Garamond" w:eastAsia="Garamond" w:hAnsi="Garamond" w:cs="Garamond"/>
+          <w:bCs/>
+          <w:sz w:val="22"/>
+          <w:szCs w:val="22"/>
+        </w:rPr>
+        <w:t xml:space="preserve">erative </w:t>
+      </w:r>
+      <w:r>
+        <w:rPr>
+          <w:rFonts w:ascii="Garamond" w:eastAsia="Garamond" w:hAnsi="Garamond" w:cs="Garamond"/>
+          <w:bCs/>
+          <w:sz w:val="22"/>
+          <w:szCs w:val="22"/>
+        </w:rPr>
+        <w:t>AI tools.</w:t>
       </w:r>
     </w:p>
     <w:p>
@@ -1183,25 +1215,97 @@
           <w:sz w:val="22"/>
           <w:szCs w:val="22"/>
         </w:rPr>
-        <w:t xml:space="preserve">Created a real-time dashboard of usage metrics covering </w:t>
-      </w:r>
-      <w:r>
-        <w:rPr>
-          <w:rFonts w:ascii="Garamond" w:eastAsia="Garamond" w:hAnsi="Garamond" w:cs="Garamond"/>
-          <w:bCs/>
-          <w:sz w:val="22"/>
-          <w:szCs w:val="22"/>
-        </w:rPr>
-        <w:t>customer demographics, intensity of use, engagement &amp; retention over time for the entire StateChat suite</w:t>
-      </w:r>
-      <w:r>
-        <w:rPr>
-          <w:rFonts w:ascii="Garamond" w:eastAsia="Garamond" w:hAnsi="Garamond" w:cs="Garamond"/>
-          <w:bCs/>
-          <w:sz w:val="22"/>
-          <w:szCs w:val="22"/>
-        </w:rPr>
-        <w:t xml:space="preserve">, informing decision-making on training targets, feature releases, and </w:t>
+        <w:t xml:space="preserve">Created a real-time dashboard of usage metrics </w:t>
+      </w:r>
+      <w:r>
+        <w:rPr>
+          <w:rFonts w:ascii="Garamond" w:eastAsia="Garamond" w:hAnsi="Garamond" w:cs="Garamond"/>
+          <w:bCs/>
+          <w:sz w:val="22"/>
+          <w:szCs w:val="22"/>
+        </w:rPr>
+        <w:t>including</w:t>
+      </w:r>
+      <w:r>
+        <w:rPr>
+          <w:rFonts w:ascii="Garamond" w:eastAsia="Garamond" w:hAnsi="Garamond" w:cs="Garamond"/>
+          <w:bCs/>
+          <w:sz w:val="22"/>
+          <w:szCs w:val="22"/>
+        </w:rPr>
+        <w:t xml:space="preserve"> </w:t>
+      </w:r>
+      <w:r>
+        <w:rPr>
+          <w:rFonts w:ascii="Garamond" w:eastAsia="Garamond" w:hAnsi="Garamond" w:cs="Garamond"/>
+          <w:bCs/>
+          <w:sz w:val="22"/>
+          <w:szCs w:val="22"/>
+        </w:rPr>
+        <w:t>customer demographics, intensity of use, engagement</w:t>
+      </w:r>
+      <w:r>
+        <w:rPr>
+          <w:rFonts w:ascii="Garamond" w:eastAsia="Garamond" w:hAnsi="Garamond" w:cs="Garamond"/>
+          <w:bCs/>
+          <w:sz w:val="22"/>
+          <w:szCs w:val="22"/>
+        </w:rPr>
+        <w:t>, and</w:t>
+      </w:r>
+      <w:r>
+        <w:rPr>
+          <w:rFonts w:ascii="Garamond" w:eastAsia="Garamond" w:hAnsi="Garamond" w:cs="Garamond"/>
+          <w:bCs/>
+          <w:sz w:val="22"/>
+          <w:szCs w:val="22"/>
+        </w:rPr>
+        <w:t xml:space="preserve"> retention for the entire StateChat suite</w:t>
+      </w:r>
+      <w:r>
+        <w:rPr>
+          <w:rFonts w:ascii="Garamond" w:eastAsia="Garamond" w:hAnsi="Garamond" w:cs="Garamond"/>
+          <w:bCs/>
+          <w:sz w:val="22"/>
+          <w:szCs w:val="22"/>
+        </w:rPr>
+        <w:t xml:space="preserve">, </w:t>
+      </w:r>
+      <w:r>
+        <w:rPr>
+          <w:rFonts w:ascii="Garamond" w:eastAsia="Garamond" w:hAnsi="Garamond" w:cs="Garamond"/>
+          <w:bCs/>
+          <w:sz w:val="22"/>
+          <w:szCs w:val="22"/>
+        </w:rPr>
+        <w:t xml:space="preserve">which </w:t>
+      </w:r>
+      <w:r>
+        <w:rPr>
+          <w:rFonts w:ascii="Garamond" w:eastAsia="Garamond" w:hAnsi="Garamond" w:cs="Garamond"/>
+          <w:bCs/>
+          <w:sz w:val="22"/>
+          <w:szCs w:val="22"/>
+        </w:rPr>
+        <w:t>inform</w:t>
+      </w:r>
+      <w:r>
+        <w:rPr>
+          <w:rFonts w:ascii="Garamond" w:eastAsia="Garamond" w:hAnsi="Garamond" w:cs="Garamond"/>
+          <w:bCs/>
+          <w:sz w:val="22"/>
+          <w:szCs w:val="22"/>
+        </w:rPr>
+        <w:t>ed</w:t>
+      </w:r>
+      <w:r>
+        <w:rPr>
+          <w:rFonts w:ascii="Garamond" w:eastAsia="Garamond" w:hAnsi="Garamond" w:cs="Garamond"/>
+          <w:bCs/>
+          <w:sz w:val="22"/>
+          <w:szCs w:val="22"/>
+        </w:rPr>
+        <w:t xml:space="preserve"> decision-making on training targets, feature releases, and </w:t>
       </w:r>
       <w:r>
         <w:rPr>
@@ -1243,7 +1347,25 @@
           <w:sz w:val="22"/>
           <w:szCs w:val="22"/>
         </w:rPr>
-        <w:t xml:space="preserve"> for enterprise products; led dozens of trainings of up to 450 people for different user groups across the globe</w:t>
+        <w:t xml:space="preserve"> for enterprise products</w:t>
+      </w:r>
+      <w:r>
+        <w:rPr>
+          <w:rFonts w:ascii="Garamond" w:eastAsia="Garamond" w:hAnsi="Garamond" w:cs="Garamond"/>
+          <w:bCs/>
+          <w:sz w:val="22"/>
+          <w:szCs w:val="22"/>
+        </w:rPr>
+        <w:t>, and</w:t>
+      </w:r>
+      <w:r>
+        <w:rPr>
+          <w:rFonts w:ascii="Garamond" w:eastAsia="Garamond" w:hAnsi="Garamond" w:cs="Garamond"/>
+          <w:bCs/>
+          <w:sz w:val="22"/>
+          <w:szCs w:val="22"/>
+        </w:rPr>
+        <w:t xml:space="preserve"> led dozens of trainings of up to 450 people for different user groups across the globe</w:t>
       </w:r>
       <w:r>
         <w:rPr>

</xml_diff>

<commit_message>
incorporated changes from Max
</commit_message>
<xml_diff>
--- a/Alex Hendel Resume February 2025.docx
+++ b/Alex Hendel Resume February 2025.docx
@@ -65,7 +65,23 @@
           <w:sz w:val="22"/>
           <w:szCs w:val="22"/>
         </w:rPr>
-        <w:t>2009</w:t>
+        <w:t>200</w:t>
+      </w:r>
+      <w:r>
+        <w:rPr>
+          <w:rFonts w:ascii="Garamond" w:eastAsia="Garamond" w:hAnsi="Garamond" w:cs="Garamond"/>
+          <w:sz w:val="22"/>
+          <w:szCs w:val="22"/>
+        </w:rPr>
+        <w:t>0</w:t>
+      </w:r>
+      <w:r>
+        <w:rPr>
+          <w:rFonts w:ascii="Garamond" w:eastAsia="Garamond" w:hAnsi="Garamond" w:cs="Garamond"/>
+          <w:sz w:val="22"/>
+          <w:szCs w:val="22"/>
+        </w:rPr>
+        <w:t>9</w:t>
       </w:r>
       <w:r>
         <w:rPr>
@@ -122,23 +138,7 @@
           <w:sz w:val="22"/>
           <w:szCs w:val="22"/>
         </w:rPr>
-        <w:t>proton</w:t>
-      </w:r>
-      <w:r>
-        <w:rPr>
-          <w:rFonts w:ascii="Garamond" w:eastAsia="Garamond" w:hAnsi="Garamond" w:cs="Garamond"/>
-          <w:sz w:val="22"/>
-          <w:szCs w:val="22"/>
-        </w:rPr>
-        <w:t>.</w:t>
-      </w:r>
-      <w:r>
-        <w:rPr>
-          <w:rFonts w:ascii="Garamond" w:eastAsia="Garamond" w:hAnsi="Garamond" w:cs="Garamond"/>
-          <w:sz w:val="22"/>
-          <w:szCs w:val="22"/>
-        </w:rPr>
-        <w:t>me</w:t>
+        <w:t>proton.me</w:t>
       </w:r>
     </w:p>
     <w:p>
@@ -485,7 +485,23 @@
           <w:sz w:val="22"/>
           <w:szCs w:val="22"/>
         </w:rPr>
-        <w:t>Established AI Steering Committee</w:t>
+        <w:t xml:space="preserve">Established </w:t>
+      </w:r>
+      <w:r>
+        <w:rPr>
+          <w:rFonts w:ascii="Garamond" w:eastAsia="Garamond" w:hAnsi="Garamond" w:cs="Garamond"/>
+          <w:sz w:val="22"/>
+          <w:szCs w:val="22"/>
+        </w:rPr>
+        <w:t xml:space="preserve">an </w:t>
+      </w:r>
+      <w:r>
+        <w:rPr>
+          <w:rFonts w:ascii="Garamond" w:eastAsia="Garamond" w:hAnsi="Garamond" w:cs="Garamond"/>
+          <w:sz w:val="22"/>
+          <w:szCs w:val="22"/>
+        </w:rPr>
+        <w:t>AI Steering Committee</w:t>
       </w:r>
       <w:r>
         <w:rPr>
@@ -533,15 +549,15 @@
           <w:sz w:val="22"/>
           <w:szCs w:val="22"/>
         </w:rPr>
-        <w:t xml:space="preserve">prioritize </w:t>
-      </w:r>
-      <w:r>
-        <w:rPr>
-          <w:rFonts w:ascii="Garamond" w:eastAsia="Garamond" w:hAnsi="Garamond" w:cs="Garamond"/>
-          <w:sz w:val="22"/>
-          <w:szCs w:val="22"/>
-        </w:rPr>
-        <w:t xml:space="preserve">specific projects, </w:t>
+        <w:t>prioritize</w:t>
+      </w:r>
+      <w:r>
+        <w:rPr>
+          <w:rFonts w:ascii="Garamond" w:eastAsia="Garamond" w:hAnsi="Garamond" w:cs="Garamond"/>
+          <w:sz w:val="22"/>
+          <w:szCs w:val="22"/>
+        </w:rPr>
+        <w:t xml:space="preserve"> projects, </w:t>
       </w:r>
       <w:r>
         <w:rPr>
@@ -633,7 +649,31 @@
           <w:sz w:val="22"/>
           <w:szCs w:val="22"/>
         </w:rPr>
-        <w:t xml:space="preserve"> a common report style for errors, saving up to 90% review time (MVP developed)</w:t>
+        <w:t xml:space="preserve"> a common report style for errors, saving up to 90%</w:t>
+      </w:r>
+      <w:r>
+        <w:rPr>
+          <w:rFonts w:ascii="Garamond" w:eastAsia="Garamond" w:hAnsi="Garamond" w:cs="Garamond"/>
+          <w:sz w:val="22"/>
+          <w:szCs w:val="22"/>
+        </w:rPr>
+        <w:t xml:space="preserve"> of</w:t>
+      </w:r>
+      <w:r>
+        <w:rPr>
+          <w:rFonts w:ascii="Garamond" w:eastAsia="Garamond" w:hAnsi="Garamond" w:cs="Garamond"/>
+          <w:sz w:val="22"/>
+          <w:szCs w:val="22"/>
+        </w:rPr>
+        <w:t xml:space="preserve"> review time (MVP developed)</w:t>
+      </w:r>
+      <w:r>
+        <w:rPr>
+          <w:rFonts w:ascii="Garamond" w:eastAsia="Garamond" w:hAnsi="Garamond" w:cs="Garamond"/>
+          <w:sz w:val="22"/>
+          <w:szCs w:val="22"/>
+        </w:rPr>
+        <w:t>.</w:t>
       </w:r>
     </w:p>
     <w:p>
@@ -1086,7 +1126,16 @@
           <w:sz w:val="22"/>
           <w:szCs w:val="22"/>
         </w:rPr>
-        <w:t xml:space="preserve"> and first RAG</w:t>
+        <w:t xml:space="preserve"> and first </w:t>
+      </w:r>
+      <w:r>
+        <w:rPr>
+          <w:rFonts w:ascii="Garamond" w:eastAsia="Garamond" w:hAnsi="Garamond" w:cs="Garamond"/>
+          <w:bCs/>
+          <w:sz w:val="22"/>
+          <w:szCs w:val="22"/>
+        </w:rPr>
+        <w:t>retrieval-augmented generation</w:t>
       </w:r>
       <w:r>
         <w:rPr>
@@ -1191,7 +1240,88 @@
           <w:sz w:val="22"/>
           <w:szCs w:val="22"/>
         </w:rPr>
-        <w:t xml:space="preserve"> using the first chain-of-thought function-calling framework at the Department, enabling the tool to retrieve information from multiple source repositories and conduct variable number searches based on user queries.</w:t>
+        <w:t xml:space="preserve"> –</w:t>
+      </w:r>
+      <w:r>
+        <w:rPr>
+          <w:rFonts w:ascii="Garamond" w:eastAsia="Garamond" w:hAnsi="Garamond" w:cs="Garamond"/>
+          <w:bCs/>
+          <w:sz w:val="22"/>
+          <w:szCs w:val="22"/>
+        </w:rPr>
+        <w:t xml:space="preserve">the </w:t>
+      </w:r>
+      <w:r>
+        <w:rPr>
+          <w:rFonts w:ascii="Garamond" w:eastAsia="Garamond" w:hAnsi="Garamond" w:cs="Garamond"/>
+          <w:bCs/>
+          <w:sz w:val="22"/>
+          <w:szCs w:val="22"/>
+        </w:rPr>
+        <w:t xml:space="preserve">Department’s </w:t>
+      </w:r>
+      <w:r>
+        <w:rPr>
+          <w:rFonts w:ascii="Garamond" w:eastAsia="Garamond" w:hAnsi="Garamond" w:cs="Garamond"/>
+          <w:bCs/>
+          <w:sz w:val="22"/>
+          <w:szCs w:val="22"/>
+        </w:rPr>
+        <w:t>first chain-of-thought function-calling</w:t>
+      </w:r>
+      <w:r>
+        <w:rPr>
+          <w:rFonts w:ascii="Garamond" w:eastAsia="Garamond" w:hAnsi="Garamond" w:cs="Garamond"/>
+          <w:bCs/>
+          <w:sz w:val="22"/>
+          <w:szCs w:val="22"/>
+        </w:rPr>
+        <w:t xml:space="preserve"> implementation,</w:t>
+      </w:r>
+      <w:r>
+        <w:rPr>
+          <w:rFonts w:ascii="Garamond" w:eastAsia="Garamond" w:hAnsi="Garamond" w:cs="Garamond"/>
+          <w:bCs/>
+          <w:sz w:val="22"/>
+          <w:szCs w:val="22"/>
+        </w:rPr>
+        <w:t xml:space="preserve"> enabling the tool to retrieve information from multiple source</w:t>
+      </w:r>
+      <w:r>
+        <w:rPr>
+          <w:rFonts w:ascii="Garamond" w:eastAsia="Garamond" w:hAnsi="Garamond" w:cs="Garamond"/>
+          <w:bCs/>
+          <w:sz w:val="22"/>
+          <w:szCs w:val="22"/>
+        </w:rPr>
+        <w:t>s</w:t>
+      </w:r>
+      <w:r>
+        <w:rPr>
+          <w:rFonts w:ascii="Garamond" w:eastAsia="Garamond" w:hAnsi="Garamond" w:cs="Garamond"/>
+          <w:bCs/>
+          <w:sz w:val="22"/>
+          <w:szCs w:val="22"/>
+        </w:rPr>
+        <w:t xml:space="preserve"> and conduct variable number searches</w:t>
+      </w:r>
+      <w:r>
+        <w:rPr>
+          <w:rFonts w:ascii="Garamond" w:eastAsia="Garamond" w:hAnsi="Garamond" w:cs="Garamond"/>
+          <w:bCs/>
+          <w:sz w:val="22"/>
+          <w:szCs w:val="22"/>
+        </w:rPr>
+        <w:t xml:space="preserve"> based on user</w:t>
+      </w:r>
+      <w:r>
+        <w:rPr>
+          <w:rFonts w:ascii="Garamond" w:eastAsia="Garamond" w:hAnsi="Garamond" w:cs="Garamond"/>
+          <w:bCs/>
+          <w:sz w:val="22"/>
+          <w:szCs w:val="22"/>
+        </w:rPr>
+        <w:t xml:space="preserve"> queries.</w:t>
       </w:r>
     </w:p>
     <w:p>
@@ -1550,25 +1680,23 @@
         </w:rPr>
         <w:t xml:space="preserve">providing a template for future </w:t>
       </w:r>
-      <w:proofErr w:type="spellStart"/>
-      <w:r>
-        <w:rPr>
-          <w:rFonts w:ascii="Garamond" w:eastAsia="Garamond" w:hAnsi="Garamond" w:cs="Garamond"/>
-          <w:bCs/>
-          <w:sz w:val="22"/>
-          <w:szCs w:val="22"/>
-        </w:rPr>
-        <w:t>GenAI</w:t>
-      </w:r>
-      <w:proofErr w:type="spellEnd"/>
-      <w:r>
-        <w:rPr>
-          <w:rFonts w:ascii="Garamond" w:eastAsia="Garamond" w:hAnsi="Garamond" w:cs="Garamond"/>
-          <w:bCs/>
-          <w:sz w:val="22"/>
-          <w:szCs w:val="22"/>
-        </w:rPr>
-        <w:t xml:space="preserve"> work </w:t>
+      <w:r>
+        <w:rPr>
+          <w:rFonts w:ascii="Garamond" w:eastAsia="Garamond" w:hAnsi="Garamond" w:cs="Garamond"/>
+          <w:bCs/>
+          <w:sz w:val="22"/>
+          <w:szCs w:val="22"/>
+        </w:rPr>
+        <w:t xml:space="preserve">generative </w:t>
+      </w:r>
+      <w:r>
+        <w:rPr>
+          <w:rFonts w:ascii="Garamond" w:eastAsia="Garamond" w:hAnsi="Garamond" w:cs="Garamond"/>
+          <w:bCs/>
+          <w:sz w:val="22"/>
+          <w:szCs w:val="22"/>
+        </w:rPr>
+        <w:t xml:space="preserve">AI work </w:t>
       </w:r>
       <w:r>
         <w:rPr>

</xml_diff>

<commit_message>
Incorporated Dan's feedback 2/19
</commit_message>
<xml_diff>
--- a/Alex Hendel Resume February 2025.docx
+++ b/Alex Hendel Resume February 2025.docx
@@ -463,7 +463,7 @@
           <w:sz w:val="22"/>
           <w:szCs w:val="22"/>
         </w:rPr>
-        <w:t>, where I:</w:t>
+        <w:t>. Selected accomplishments include:</w:t>
       </w:r>
     </w:p>
     <w:p>
@@ -595,15 +595,55 @@
           <w:sz w:val="22"/>
           <w:szCs w:val="22"/>
         </w:rPr>
-        <w:t>Created</w:t>
-      </w:r>
-      <w:r>
-        <w:rPr>
-          <w:rFonts w:ascii="Garamond" w:eastAsia="Garamond" w:hAnsi="Garamond" w:cs="Garamond"/>
-          <w:sz w:val="22"/>
-          <w:szCs w:val="22"/>
-        </w:rPr>
-        <w:t xml:space="preserve"> norms and processes for a team of developers, including regular code reviews, Jira and GitHub usage frameworks, code styling, and security considerations.</w:t>
+        <w:t>As lead data scientist for a new team, c</w:t>
+      </w:r>
+      <w:r>
+        <w:rPr>
+          <w:rFonts w:ascii="Garamond" w:eastAsia="Garamond" w:hAnsi="Garamond" w:cs="Garamond"/>
+          <w:sz w:val="22"/>
+          <w:szCs w:val="22"/>
+        </w:rPr>
+        <w:t>reated</w:t>
+      </w:r>
+      <w:r>
+        <w:rPr>
+          <w:rFonts w:ascii="Garamond" w:eastAsia="Garamond" w:hAnsi="Garamond" w:cs="Garamond"/>
+          <w:sz w:val="22"/>
+          <w:szCs w:val="22"/>
+        </w:rPr>
+        <w:t xml:space="preserve"> </w:t>
+      </w:r>
+      <w:r>
+        <w:rPr>
+          <w:rFonts w:ascii="Garamond" w:eastAsia="Garamond" w:hAnsi="Garamond" w:cs="Garamond"/>
+          <w:sz w:val="22"/>
+          <w:szCs w:val="22"/>
+        </w:rPr>
+        <w:t xml:space="preserve">the </w:t>
+      </w:r>
+      <w:r>
+        <w:rPr>
+          <w:rFonts w:ascii="Garamond" w:eastAsia="Garamond" w:hAnsi="Garamond" w:cs="Garamond"/>
+          <w:sz w:val="22"/>
+          <w:szCs w:val="22"/>
+        </w:rPr>
+        <w:t xml:space="preserve">norms and processes </w:t>
+      </w:r>
+      <w:r>
+        <w:rPr>
+          <w:rFonts w:ascii="Garamond" w:eastAsia="Garamond" w:hAnsi="Garamond" w:cs="Garamond"/>
+          <w:sz w:val="22"/>
+          <w:szCs w:val="22"/>
+        </w:rPr>
+        <w:t xml:space="preserve">to ensure consistent and effective data products, </w:t>
+      </w:r>
+      <w:r>
+        <w:rPr>
+          <w:rFonts w:ascii="Garamond" w:eastAsia="Garamond" w:hAnsi="Garamond" w:cs="Garamond"/>
+          <w:sz w:val="22"/>
+          <w:szCs w:val="22"/>
+        </w:rPr>
+        <w:t>including regular code reviews, Jira and GitHub usage frameworks, code styling, and security considerations.</w:t>
       </w:r>
     </w:p>
     <w:p>
@@ -633,23 +673,87 @@
           <w:sz w:val="22"/>
           <w:szCs w:val="22"/>
         </w:rPr>
-        <w:t xml:space="preserve"> with regional offices to develop a standardized approach to review</w:t>
-      </w:r>
-      <w:r>
-        <w:rPr>
-          <w:rFonts w:ascii="Garamond" w:eastAsia="Garamond" w:hAnsi="Garamond" w:cs="Garamond"/>
-          <w:sz w:val="22"/>
-          <w:szCs w:val="22"/>
-        </w:rPr>
-        <w:t>ing</w:t>
-      </w:r>
-      <w:r>
-        <w:rPr>
-          <w:rFonts w:ascii="Garamond" w:eastAsia="Garamond" w:hAnsi="Garamond" w:cs="Garamond"/>
-          <w:sz w:val="22"/>
-          <w:szCs w:val="22"/>
-        </w:rPr>
-        <w:t xml:space="preserve"> a common report style for errors, saving up to 90%</w:t>
+        <w:t xml:space="preserve"> </w:t>
+      </w:r>
+      <w:r>
+        <w:rPr>
+          <w:rFonts w:ascii="Garamond" w:eastAsia="Garamond" w:hAnsi="Garamond" w:cs="Garamond"/>
+          <w:sz w:val="22"/>
+          <w:szCs w:val="22"/>
+        </w:rPr>
+        <w:t>across ten</w:t>
+      </w:r>
+      <w:r>
+        <w:rPr>
+          <w:rFonts w:ascii="Garamond" w:eastAsia="Garamond" w:hAnsi="Garamond" w:cs="Garamond"/>
+          <w:sz w:val="22"/>
+          <w:szCs w:val="22"/>
+        </w:rPr>
+        <w:t xml:space="preserve"> regional offices to </w:t>
+      </w:r>
+      <w:r>
+        <w:rPr>
+          <w:rFonts w:ascii="Garamond" w:eastAsia="Garamond" w:hAnsi="Garamond" w:cs="Garamond"/>
+          <w:sz w:val="22"/>
+          <w:szCs w:val="22"/>
+        </w:rPr>
+        <w:t xml:space="preserve">standardize </w:t>
+      </w:r>
+      <w:r>
+        <w:rPr>
+          <w:rFonts w:ascii="Garamond" w:eastAsia="Garamond" w:hAnsi="Garamond" w:cs="Garamond"/>
+          <w:sz w:val="22"/>
+          <w:szCs w:val="22"/>
+        </w:rPr>
+        <w:t>and automate the review of lengthy required reports</w:t>
+      </w:r>
+      <w:r>
+        <w:rPr>
+          <w:rFonts w:ascii="Garamond" w:eastAsia="Garamond" w:hAnsi="Garamond" w:cs="Garamond"/>
+          <w:sz w:val="22"/>
+          <w:szCs w:val="22"/>
+        </w:rPr>
+        <w:t xml:space="preserve"> </w:t>
+      </w:r>
+      <w:r>
+        <w:rPr>
+          <w:rFonts w:ascii="Garamond" w:eastAsia="Garamond" w:hAnsi="Garamond" w:cs="Garamond"/>
+          <w:sz w:val="22"/>
+          <w:szCs w:val="22"/>
+        </w:rPr>
+        <w:t>for</w:t>
+      </w:r>
+      <w:r>
+        <w:rPr>
+          <w:rFonts w:ascii="Garamond" w:eastAsia="Garamond" w:hAnsi="Garamond" w:cs="Garamond"/>
+          <w:sz w:val="22"/>
+          <w:szCs w:val="22"/>
+        </w:rPr>
+        <w:t xml:space="preserve"> common</w:t>
+      </w:r>
+      <w:r>
+        <w:rPr>
+          <w:rFonts w:ascii="Garamond" w:eastAsia="Garamond" w:hAnsi="Garamond" w:cs="Garamond"/>
+          <w:sz w:val="22"/>
+          <w:szCs w:val="22"/>
+        </w:rPr>
+        <w:t xml:space="preserve"> errors, saving </w:t>
+      </w:r>
+      <w:r>
+        <w:rPr>
+          <w:rFonts w:ascii="Garamond" w:eastAsia="Garamond" w:hAnsi="Garamond" w:cs="Garamond"/>
+          <w:sz w:val="22"/>
+          <w:szCs w:val="22"/>
+        </w:rPr>
+        <w:t xml:space="preserve">an estimated </w:t>
+      </w:r>
+      <w:r>
+        <w:rPr>
+          <w:rFonts w:ascii="Garamond" w:eastAsia="Garamond" w:hAnsi="Garamond" w:cs="Garamond"/>
+          <w:sz w:val="22"/>
+          <w:szCs w:val="22"/>
+        </w:rPr>
+        <w:t>90%</w:t>
       </w:r>
       <w:r>
         <w:rPr>
@@ -665,7 +769,55 @@
           <w:sz w:val="22"/>
           <w:szCs w:val="22"/>
         </w:rPr>
-        <w:t xml:space="preserve"> review time (MVP developed)</w:t>
+        <w:t xml:space="preserve"> review time</w:t>
+      </w:r>
+      <w:r>
+        <w:rPr>
+          <w:rFonts w:ascii="Garamond" w:eastAsia="Garamond" w:hAnsi="Garamond" w:cs="Garamond"/>
+          <w:sz w:val="22"/>
+          <w:szCs w:val="22"/>
+        </w:rPr>
+        <w:t xml:space="preserve"> for </w:t>
+      </w:r>
+      <w:r>
+        <w:rPr>
+          <w:rFonts w:ascii="Garamond" w:eastAsia="Garamond" w:hAnsi="Garamond" w:cs="Garamond"/>
+          <w:sz w:val="22"/>
+          <w:szCs w:val="22"/>
+        </w:rPr>
+        <w:t xml:space="preserve">up to </w:t>
+      </w:r>
+      <w:r>
+        <w:rPr>
+          <w:rFonts w:ascii="Garamond" w:eastAsia="Garamond" w:hAnsi="Garamond" w:cs="Garamond"/>
+          <w:sz w:val="22"/>
+          <w:szCs w:val="22"/>
+        </w:rPr>
+        <w:t>10k reports annually</w:t>
+      </w:r>
+      <w:r>
+        <w:rPr>
+          <w:rFonts w:ascii="Garamond" w:eastAsia="Garamond" w:hAnsi="Garamond" w:cs="Garamond"/>
+          <w:sz w:val="22"/>
+          <w:szCs w:val="22"/>
+        </w:rPr>
+        <w:t xml:space="preserve"> (</w:t>
+      </w:r>
+      <w:r>
+        <w:rPr>
+          <w:rFonts w:ascii="Garamond" w:eastAsia="Garamond" w:hAnsi="Garamond" w:cs="Garamond"/>
+          <w:sz w:val="22"/>
+          <w:szCs w:val="22"/>
+        </w:rPr>
+        <w:t>prototype</w:t>
+      </w:r>
+      <w:r>
+        <w:rPr>
+          <w:rFonts w:ascii="Garamond" w:eastAsia="Garamond" w:hAnsi="Garamond" w:cs="Garamond"/>
+          <w:sz w:val="22"/>
+          <w:szCs w:val="22"/>
+        </w:rPr>
+        <w:t xml:space="preserve"> developed)</w:t>
       </w:r>
       <w:r>
         <w:rPr>

</xml_diff>

<commit_message>
Improved phrasing to better show impacts and improve concision
</commit_message>
<xml_diff>
--- a/Alex Hendel Resume February 2025.docx
+++ b/Alex Hendel Resume February 2025.docx
@@ -199,7 +199,7 @@
               </wp:anchor>
             </w:drawing>
           </mc:Choice>
-          <mc:Fallback xmlns:dgm="http://schemas.openxmlformats.org/drawingml/2006/diagram" xmlns:lc="http://schemas.openxmlformats.org/drawingml/2006/lockedCanvas" xmlns:c="http://schemas.openxmlformats.org/drawingml/2006/chart" xmlns:pic="http://schemas.openxmlformats.org/drawingml/2006/picture" xmlns:a="http://schemas.openxmlformats.org/drawingml/2006/main" xmlns:sl="http://schemas.openxmlformats.org/schemaLibrary/2006/main">
+          <mc:Fallback xmlns:sl="http://schemas.openxmlformats.org/schemaLibrary/2006/main" xmlns:a="http://schemas.openxmlformats.org/drawingml/2006/main" xmlns:pic="http://schemas.openxmlformats.org/drawingml/2006/picture" xmlns:c="http://schemas.openxmlformats.org/drawingml/2006/chart" xmlns:lc="http://schemas.openxmlformats.org/drawingml/2006/lockedCanvas" xmlns:dgm="http://schemas.openxmlformats.org/drawingml/2006/diagram">
             <w:drawing>
               <wp:anchor allowOverlap="1" behindDoc="0" distB="0" distT="0" distL="114300" distR="114300" hidden="0" layoutInCell="1" locked="0" relativeHeight="0" simplePos="0">
                 <wp:simplePos x="0" y="0"/>
@@ -1243,106 +1243,7 @@
           <w:sz w:val="22"/>
           <w:szCs w:val="22"/>
         </w:rPr>
-        <w:t xml:space="preserve">Led development of the Department’s </w:t>
-      </w:r>
-      <w:r>
-        <w:rPr>
-          <w:rFonts w:ascii="Garamond" w:eastAsia="Garamond" w:hAnsi="Garamond" w:cs="Garamond"/>
-          <w:bCs/>
-          <w:sz w:val="22"/>
-          <w:szCs w:val="22"/>
-        </w:rPr>
-        <w:t>policy bot</w:t>
-      </w:r>
-      <w:r>
-        <w:rPr>
-          <w:rFonts w:ascii="Garamond" w:eastAsia="Garamond" w:hAnsi="Garamond" w:cs="Garamond"/>
-          <w:bCs/>
-          <w:sz w:val="22"/>
-          <w:szCs w:val="22"/>
-        </w:rPr>
-        <w:t xml:space="preserve"> and first </w:t>
-      </w:r>
-      <w:r>
-        <w:rPr>
-          <w:rFonts w:ascii="Garamond" w:eastAsia="Garamond" w:hAnsi="Garamond" w:cs="Garamond"/>
-          <w:bCs/>
-          <w:sz w:val="22"/>
-          <w:szCs w:val="22"/>
-        </w:rPr>
-        <w:t>retrieval-augmented generation</w:t>
-      </w:r>
-      <w:r>
-        <w:rPr>
-          <w:rFonts w:ascii="Garamond" w:eastAsia="Garamond" w:hAnsi="Garamond" w:cs="Garamond"/>
-          <w:bCs/>
-          <w:sz w:val="22"/>
-          <w:szCs w:val="22"/>
-        </w:rPr>
-        <w:t xml:space="preserve"> implementation in the StateChat suite</w:t>
-      </w:r>
-      <w:r>
-        <w:rPr>
-          <w:rFonts w:ascii="Garamond" w:eastAsia="Garamond" w:hAnsi="Garamond" w:cs="Garamond"/>
-          <w:bCs/>
-          <w:sz w:val="22"/>
-          <w:szCs w:val="22"/>
-        </w:rPr>
-        <w:t>, spanning 25,000+ pages of policy</w:t>
-      </w:r>
-      <w:r>
-        <w:rPr>
-          <w:rFonts w:ascii="Garamond" w:eastAsia="Garamond" w:hAnsi="Garamond" w:cs="Garamond"/>
-          <w:bCs/>
-          <w:sz w:val="22"/>
-          <w:szCs w:val="22"/>
-        </w:rPr>
-        <w:t>.</w:t>
-      </w:r>
-      <w:r>
-        <w:rPr>
-          <w:rFonts w:ascii="Garamond" w:eastAsia="Garamond" w:hAnsi="Garamond" w:cs="Garamond"/>
-          <w:bCs/>
-          <w:sz w:val="22"/>
-          <w:szCs w:val="22"/>
-        </w:rPr>
-        <w:t xml:space="preserve"> Implemented a variable-length semantic chunking process and custom-built hybrid-search process </w:t>
-      </w:r>
-      <w:r>
-        <w:rPr>
-          <w:rFonts w:ascii="Garamond" w:eastAsia="Garamond" w:hAnsi="Garamond" w:cs="Garamond"/>
-          <w:bCs/>
-          <w:sz w:val="22"/>
-          <w:szCs w:val="22"/>
-        </w:rPr>
-        <w:t xml:space="preserve">based on a novel evaluation framework (incorporating metrics for answer accuracy, citation accuracy, </w:t>
-      </w:r>
-      <w:r>
-        <w:rPr>
-          <w:rFonts w:ascii="Garamond" w:eastAsia="Garamond" w:hAnsi="Garamond" w:cs="Garamond"/>
-          <w:bCs/>
-          <w:sz w:val="22"/>
-          <w:szCs w:val="22"/>
-        </w:rPr>
-        <w:t xml:space="preserve">and </w:t>
-      </w:r>
-      <w:r>
-        <w:rPr>
-          <w:rFonts w:ascii="Garamond" w:eastAsia="Garamond" w:hAnsi="Garamond" w:cs="Garamond"/>
-          <w:bCs/>
-          <w:sz w:val="22"/>
-          <w:szCs w:val="22"/>
-        </w:rPr>
-        <w:t>inference speed</w:t>
-      </w:r>
-      <w:r>
-        <w:rPr>
-          <w:rFonts w:ascii="Garamond" w:eastAsia="Garamond" w:hAnsi="Garamond" w:cs="Garamond"/>
-          <w:bCs/>
-          <w:sz w:val="22"/>
-          <w:szCs w:val="22"/>
-        </w:rPr>
-        <w:t>)</w:t>
+        <w:t>Led development of the Department’s first retrieval-augmented generation (RAG) system, integrating 25,000+ pages of policy using a variable-length semantic chunking and custom hybrid search approach. Designed a novel evaluation framework incorporating answer and citation accuracy and inference speed</w:t>
       </w:r>
     </w:p>
     <w:p>
@@ -1366,97 +1267,25 @@
           <w:sz w:val="22"/>
           <w:szCs w:val="22"/>
         </w:rPr>
-        <w:t>Developed a tool to enable foreign service officers to ask questions before bidding on their next assignment</w:t>
-      </w:r>
-      <w:r>
-        <w:rPr>
-          <w:rFonts w:ascii="Garamond" w:eastAsia="Garamond" w:hAnsi="Garamond" w:cs="Garamond"/>
-          <w:bCs/>
-          <w:sz w:val="22"/>
-          <w:szCs w:val="22"/>
-        </w:rPr>
-        <w:t xml:space="preserve"> –</w:t>
-      </w:r>
-      <w:r>
-        <w:rPr>
-          <w:rFonts w:ascii="Garamond" w:eastAsia="Garamond" w:hAnsi="Garamond" w:cs="Garamond"/>
-          <w:bCs/>
-          <w:sz w:val="22"/>
-          <w:szCs w:val="22"/>
-        </w:rPr>
-        <w:t xml:space="preserve">the </w:t>
-      </w:r>
-      <w:r>
-        <w:rPr>
-          <w:rFonts w:ascii="Garamond" w:eastAsia="Garamond" w:hAnsi="Garamond" w:cs="Garamond"/>
-          <w:bCs/>
-          <w:sz w:val="22"/>
-          <w:szCs w:val="22"/>
-        </w:rPr>
-        <w:t xml:space="preserve">Department’s </w:t>
-      </w:r>
-      <w:r>
-        <w:rPr>
-          <w:rFonts w:ascii="Garamond" w:eastAsia="Garamond" w:hAnsi="Garamond" w:cs="Garamond"/>
-          <w:bCs/>
-          <w:sz w:val="22"/>
-          <w:szCs w:val="22"/>
-        </w:rPr>
-        <w:t>first chain-of-thought function-calling</w:t>
-      </w:r>
-      <w:r>
-        <w:rPr>
-          <w:rFonts w:ascii="Garamond" w:eastAsia="Garamond" w:hAnsi="Garamond" w:cs="Garamond"/>
-          <w:bCs/>
-          <w:sz w:val="22"/>
-          <w:szCs w:val="22"/>
-        </w:rPr>
-        <w:t xml:space="preserve"> implementation,</w:t>
-      </w:r>
-      <w:r>
-        <w:rPr>
-          <w:rFonts w:ascii="Garamond" w:eastAsia="Garamond" w:hAnsi="Garamond" w:cs="Garamond"/>
-          <w:bCs/>
-          <w:sz w:val="22"/>
-          <w:szCs w:val="22"/>
-        </w:rPr>
-        <w:t xml:space="preserve"> enabling the tool to retrieve information from multiple source</w:t>
-      </w:r>
-      <w:r>
-        <w:rPr>
-          <w:rFonts w:ascii="Garamond" w:eastAsia="Garamond" w:hAnsi="Garamond" w:cs="Garamond"/>
-          <w:bCs/>
-          <w:sz w:val="22"/>
-          <w:szCs w:val="22"/>
-        </w:rPr>
-        <w:t>s</w:t>
-      </w:r>
-      <w:r>
-        <w:rPr>
-          <w:rFonts w:ascii="Garamond" w:eastAsia="Garamond" w:hAnsi="Garamond" w:cs="Garamond"/>
-          <w:bCs/>
-          <w:sz w:val="22"/>
-          <w:szCs w:val="22"/>
-        </w:rPr>
-        <w:t xml:space="preserve"> and conduct variable number searches</w:t>
-      </w:r>
-      <w:r>
-        <w:rPr>
-          <w:rFonts w:ascii="Garamond" w:eastAsia="Garamond" w:hAnsi="Garamond" w:cs="Garamond"/>
-          <w:bCs/>
-          <w:sz w:val="22"/>
-          <w:szCs w:val="22"/>
-        </w:rPr>
-        <w:t xml:space="preserve"> based on user</w:t>
-      </w:r>
-      <w:r>
-        <w:rPr>
-          <w:rFonts w:ascii="Garamond" w:eastAsia="Garamond" w:hAnsi="Garamond" w:cs="Garamond"/>
-          <w:bCs/>
-          <w:sz w:val="22"/>
-          <w:szCs w:val="22"/>
-        </w:rPr>
-        <w:t xml:space="preserve"> queries</w:t>
+        <w:t xml:space="preserve">Built a chain-of-thought function-calling system </w:t>
+      </w:r>
+      <w:r>
+        <w:rPr>
+          <w:rFonts w:ascii="Garamond" w:eastAsia="Garamond" w:hAnsi="Garamond" w:cs="Garamond"/>
+          <w:bCs/>
+          <w:sz w:val="22"/>
+          <w:szCs w:val="22"/>
+        </w:rPr>
+        <w:t xml:space="preserve">(the Department’s first) </w:t>
+      </w:r>
+      <w:r>
+        <w:rPr>
+          <w:rFonts w:ascii="Garamond" w:eastAsia="Garamond" w:hAnsi="Garamond" w:cs="Garamond"/>
+          <w:bCs/>
+          <w:sz w:val="22"/>
+          <w:szCs w:val="22"/>
+        </w:rPr>
+        <w:t>to assist foreign service officers in assignment bidding, enabling multi-source retrieval and adaptive query searches based on user intent</w:t>
       </w:r>
     </w:p>
     <w:p>
@@ -1603,34 +1432,31 @@
           <w:sz w:val="22"/>
           <w:szCs w:val="22"/>
         </w:rPr>
-        <w:t>Designed trainings, promotional materials, and user testing artifacts</w:t>
-      </w:r>
-      <w:r>
-        <w:rPr>
-          <w:rFonts w:ascii="Garamond" w:eastAsia="Garamond" w:hAnsi="Garamond" w:cs="Garamond"/>
-          <w:bCs/>
-          <w:sz w:val="22"/>
-          <w:szCs w:val="22"/>
-        </w:rPr>
-        <w:t xml:space="preserve"> for enterprise products</w:t>
-      </w:r>
-      <w:r>
-        <w:rPr>
-          <w:rFonts w:ascii="Garamond" w:eastAsia="Garamond" w:hAnsi="Garamond" w:cs="Garamond"/>
-          <w:bCs/>
-          <w:sz w:val="22"/>
-          <w:szCs w:val="22"/>
-        </w:rPr>
-        <w:t>, and</w:t>
-      </w:r>
-      <w:r>
-        <w:rPr>
-          <w:rFonts w:ascii="Garamond" w:eastAsia="Garamond" w:hAnsi="Garamond" w:cs="Garamond"/>
-          <w:bCs/>
-          <w:sz w:val="22"/>
-          <w:szCs w:val="22"/>
-        </w:rPr>
-        <w:t xml:space="preserve"> led dozens of trainings of up to 450 people for different user groups across the globe</w:t>
+        <w:t>Managed versioning, testing, and deployment to production, ensuring reliability and scalability</w:t>
+      </w:r>
+    </w:p>
+    <w:p>
+      <w:pPr>
+        <w:pStyle w:val="ListParagraph"/>
+        <w:numPr>
+          <w:ilvl w:val="1"/>
+          <w:numId w:val="13"/>
+        </w:numPr>
+        <w:rPr>
+          <w:rFonts w:ascii="Garamond" w:eastAsia="Garamond" w:hAnsi="Garamond" w:cs="Garamond"/>
+          <w:bCs/>
+          <w:sz w:val="22"/>
+          <w:szCs w:val="22"/>
+        </w:rPr>
+      </w:pPr>
+      <w:r>
+        <w:rPr>
+          <w:rFonts w:ascii="Garamond" w:eastAsia="Garamond" w:hAnsi="Garamond" w:cs="Garamond"/>
+          <w:bCs/>
+          <w:sz w:val="22"/>
+          <w:szCs w:val="22"/>
+        </w:rPr>
+        <w:t>Drove adoption through data-informed training strategies, creating instructional materials and leading global training sessions for up to 450 users</w:t>
       </w:r>
     </w:p>
     <w:p>
@@ -1888,16 +1714,7 @@
           <w:sz w:val="22"/>
           <w:szCs w:val="22"/>
         </w:rPr>
-        <w:t>Researched and compared multiple open-source LLMs for accuracy and completeness for extraction tasks; selected a model that had not been released at the start of the campaign.</w:t>
-      </w:r>
-      <w:r>
-        <w:rPr>
-          <w:rFonts w:ascii="Garamond" w:eastAsia="Garamond" w:hAnsi="Garamond" w:cs="Garamond"/>
-          <w:bCs/>
-          <w:sz w:val="22"/>
-          <w:szCs w:val="22"/>
-        </w:rPr>
-        <w:t xml:space="preserve"> Optimized hyperparameters for performance</w:t>
+        <w:t>Compared multiple open-source LLMs for accuracy and completeness for extraction tasks; selected a model that had not been released at the start of the campaign. Optimized hyperparameters for performance</w:t>
       </w:r>
     </w:p>
     <w:p>
@@ -1921,7 +1738,7 @@
           <w:sz w:val="22"/>
           <w:szCs w:val="22"/>
         </w:rPr>
-        <w:t>Designed data ingestion process using Microsoft Azure Cognitive Services, including Document Intelligence, Vision, and Translator</w:t>
+        <w:t>Designed data ingestion process using Azure Cognitive Services (Document Intelligence, Vision, Translator)</w:t>
       </w:r>
     </w:p>
     <w:p>
@@ -2436,7 +2253,6 @@
           <w:sz w:val="22"/>
           <w:szCs w:val="22"/>
         </w:rPr>
-        <w:lastRenderedPageBreak/>
         <w:t xml:space="preserve">Strategic Competition Funding: </w:t>
       </w:r>
       <w:r>
@@ -2511,6 +2327,7 @@
           <w:sz w:val="22"/>
           <w:szCs w:val="22"/>
         </w:rPr>
+        <w:lastRenderedPageBreak/>
         <w:t>Family Advocacy Program, United States Department of Defense</w:t>
       </w:r>
       <w:r>
@@ -5061,15 +4878,7 @@
           <w:sz w:val="22"/>
           <w:szCs w:val="22"/>
         </w:rPr>
-        <w:t xml:space="preserve">AI/ML Frameworks: </w:t>
-      </w:r>
-      <w:r>
-        <w:rPr>
-          <w:rFonts w:ascii="Garamond" w:eastAsia="Garamond" w:hAnsi="Garamond" w:cs="Garamond"/>
-          <w:sz w:val="22"/>
-          <w:szCs w:val="22"/>
-        </w:rPr>
-        <w:t xml:space="preserve">Transformers, </w:t>
+        <w:t xml:space="preserve">AI/ML Frameworks: Transformers, </w:t>
       </w:r>
       <w:proofErr w:type="spellStart"/>
       <w:r>
@@ -5078,7 +4887,7 @@
           <w:sz w:val="22"/>
           <w:szCs w:val="22"/>
         </w:rPr>
-        <w:t>Pytorch</w:t>
+        <w:t>PyTorch</w:t>
       </w:r>
       <w:proofErr w:type="spellEnd"/>
       <w:r>
@@ -5114,7 +4923,7 @@
           <w:sz w:val="22"/>
           <w:szCs w:val="22"/>
         </w:rPr>
-        <w:t>Pyspark</w:t>
+        <w:t>PySpark</w:t>
       </w:r>
       <w:proofErr w:type="spellEnd"/>
       <w:r>

</xml_diff>